<commit_message>
update experimental report: add result analysis
</commit_message>
<xml_diff>
--- a/社会力模型_实验报告.docx
+++ b/社会力模型_实验报告.docx
@@ -14,7 +14,7 @@
           <w:sz w:val="20"/>
         </w:rPr>
         <w:drawing>
-          <wp:anchor distT="0" distB="0" distL="114300" distR="114300" simplePos="0" relativeHeight="251659264" behindDoc="0" locked="0" layoutInCell="1" allowOverlap="1" wp14:anchorId="662FA8E3" wp14:editId="4D6EF43D">
+          <wp:anchor distT="0" distB="0" distL="114300" distR="114300" simplePos="0" relativeHeight="251657216" behindDoc="0" locked="0" layoutInCell="1" allowOverlap="1" wp14:anchorId="662FA8E3" wp14:editId="4D6EF43D">
             <wp:simplePos x="0" y="0"/>
             <wp:positionH relativeFrom="column">
               <wp:posOffset>114300</wp:posOffset>
@@ -11292,8 +11292,6 @@
           <w:szCs w:val="28"/>
         </w:rPr>
       </w:pPr>
-      <w:bookmarkStart w:id="1" w:name="_GoBack"/>
-      <w:bookmarkEnd w:id="1"/>
       <w:r>
         <w:rPr>
           <w:rFonts w:ascii="Times New Roman" w:hAnsi="Times New Roman" w:hint="eastAsia"/>
@@ -11429,7 +11427,7 @@
           <w:sz w:val="24"/>
           <w:szCs w:val="24"/>
         </w:rPr>
-        <w:t>的压力。这么大的力，即使不考虑人的承受能力，也会使人产生巨大的加速度以及随</w:t>
+        <w:t>的压力。这么大的力，即使不考虑人的承受能力，也会使人产生巨大的加速度以及随后产生的速度跳变、位置跳变等一</w:t>
       </w:r>
       <w:r>
         <w:rPr>
@@ -11438,7 +11436,7 @@
           <w:szCs w:val="24"/>
         </w:rPr>
         <w:lastRenderedPageBreak/>
-        <w:t>后产生的速度跳变、位置跳变等一系列不符合实际的现象。</w:t>
+        <w:t>系列不符合实际的现象。</w:t>
       </w:r>
       <w:r>
         <w:rPr>
@@ -11510,6 +11508,22 @@
           <w:sz w:val="24"/>
           <w:szCs w:val="24"/>
         </w:rPr>
+        <w:t xml:space="preserve"> </w:t>
+      </w:r>
+      <w:r>
+        <w:rPr>
+          <w:rFonts w:ascii="Times New Roman" w:hAnsi="Times New Roman"/>
+          <w:sz w:val="24"/>
+          <w:szCs w:val="24"/>
+        </w:rPr>
+        <w:t xml:space="preserve">   </w:t>
+      </w:r>
+      <w:r>
+        <w:rPr>
+          <w:rFonts w:ascii="Times New Roman" w:hAnsi="Times New Roman" w:hint="eastAsia"/>
+          <w:sz w:val="24"/>
+          <w:szCs w:val="24"/>
+        </w:rPr>
         <w:t>在第二次尝试中，我们不再将障碍物看作实心物体，而是看作空心物体，即只有边界会对行人产生作用力。我们对障碍物的四个边界上的所有格点依次按照社会力模型的公式计算其对人的作用力，并将其叠加成合力。</w:t>
       </w:r>
       <w:r>
@@ -11550,6 +11564,22 @@
           <w:sz w:val="24"/>
           <w:szCs w:val="24"/>
         </w:rPr>
+        <w:t xml:space="preserve"> </w:t>
+      </w:r>
+      <w:r>
+        <w:rPr>
+          <w:rFonts w:ascii="Times New Roman" w:hAnsi="Times New Roman"/>
+          <w:sz w:val="24"/>
+          <w:szCs w:val="24"/>
+        </w:rPr>
+        <w:t xml:space="preserve">   </w:t>
+      </w:r>
+      <w:r>
+        <w:rPr>
+          <w:rFonts w:ascii="Times New Roman" w:hAnsi="Times New Roman" w:hint="eastAsia"/>
+          <w:sz w:val="24"/>
+          <w:szCs w:val="24"/>
+        </w:rPr>
         <w:t>在现在的版本中，</w:t>
       </w:r>
       <w:r>
@@ -11606,7 +11636,63 @@
           <w:sz w:val="24"/>
           <w:szCs w:val="24"/>
         </w:rPr>
-        <w:t>的最近距离，并只按</w:t>
+        <w:t>的最近距离，并只按最近距离的那个点计算</w:t>
+      </w:r>
+      <w:r>
+        <w:rPr>
+          <w:rFonts w:ascii="Times New Roman" w:hAnsi="Times New Roman" w:hint="eastAsia"/>
+          <w:sz w:val="24"/>
+          <w:szCs w:val="24"/>
+        </w:rPr>
+        <w:t>障碍物</w:t>
+      </w:r>
+      <w:r>
+        <w:rPr>
+          <w:rFonts w:ascii="Times New Roman" w:hAnsi="Times New Roman" w:hint="eastAsia"/>
+          <w:sz w:val="24"/>
+          <w:szCs w:val="24"/>
+        </w:rPr>
+        <w:t>对人的心理力。</w:t>
+      </w:r>
+      <w:r>
+        <w:rPr>
+          <w:rFonts w:ascii="Times New Roman" w:hAnsi="Times New Roman" w:hint="eastAsia"/>
+          <w:sz w:val="24"/>
+          <w:szCs w:val="24"/>
+        </w:rPr>
+        <w:t>具体的计算方式在</w:t>
+      </w:r>
+      <w:r>
+        <w:rPr>
+          <w:rFonts w:ascii="Times New Roman" w:hAnsi="Times New Roman" w:hint="eastAsia"/>
+          <w:sz w:val="24"/>
+          <w:szCs w:val="24"/>
+        </w:rPr>
+        <w:t>上文第三节“数学模型”</w:t>
+      </w:r>
+      <w:r>
+        <w:rPr>
+          <w:rFonts w:ascii="Times New Roman" w:hAnsi="Times New Roman" w:hint="eastAsia"/>
+          <w:sz w:val="24"/>
+          <w:szCs w:val="24"/>
+        </w:rPr>
+        <w:t>第四小节“</w:t>
+      </w:r>
+      <w:r>
+        <w:rPr>
+          <w:rFonts w:ascii="Times New Roman" w:hAnsi="Times New Roman" w:hint="eastAsia"/>
+          <w:sz w:val="24"/>
+          <w:szCs w:val="24"/>
+        </w:rPr>
+        <w:t>行人与障碍物之间的距离”已经做了具体的阐释，此处不再赘述。通过使用这种方式，我们获得了很好的仿真效果，</w:t>
+      </w:r>
+      <w:r>
+        <w:rPr>
+          <w:rFonts w:ascii="Times New Roman" w:hAnsi="Times New Roman" w:hint="eastAsia"/>
+          <w:sz w:val="24"/>
+          <w:szCs w:val="24"/>
+        </w:rPr>
+        <w:t>一个行人在受到其他行人足够大的力时，将有</w:t>
       </w:r>
       <w:r>
         <w:rPr>
@@ -11615,63 +11701,7 @@
           <w:szCs w:val="24"/>
         </w:rPr>
         <w:lastRenderedPageBreak/>
-        <w:t>最近距离的那个点计算</w:t>
-      </w:r>
-      <w:r>
-        <w:rPr>
-          <w:rFonts w:ascii="Times New Roman" w:hAnsi="Times New Roman" w:hint="eastAsia"/>
-          <w:sz w:val="24"/>
-          <w:szCs w:val="24"/>
-        </w:rPr>
-        <w:t>障碍物</w:t>
-      </w:r>
-      <w:r>
-        <w:rPr>
-          <w:rFonts w:ascii="Times New Roman" w:hAnsi="Times New Roman" w:hint="eastAsia"/>
-          <w:sz w:val="24"/>
-          <w:szCs w:val="24"/>
-        </w:rPr>
-        <w:t>对人的心理力。</w:t>
-      </w:r>
-      <w:r>
-        <w:rPr>
-          <w:rFonts w:ascii="Times New Roman" w:hAnsi="Times New Roman" w:hint="eastAsia"/>
-          <w:sz w:val="24"/>
-          <w:szCs w:val="24"/>
-        </w:rPr>
-        <w:t>具体的计算方式在</w:t>
-      </w:r>
-      <w:r>
-        <w:rPr>
-          <w:rFonts w:ascii="Times New Roman" w:hAnsi="Times New Roman" w:hint="eastAsia"/>
-          <w:sz w:val="24"/>
-          <w:szCs w:val="24"/>
-        </w:rPr>
-        <w:t>上文第三节“数学模型”</w:t>
-      </w:r>
-      <w:r>
-        <w:rPr>
-          <w:rFonts w:ascii="Times New Roman" w:hAnsi="Times New Roman" w:hint="eastAsia"/>
-          <w:sz w:val="24"/>
-          <w:szCs w:val="24"/>
-        </w:rPr>
-        <w:t>第四小节“</w:t>
-      </w:r>
-      <w:r>
-        <w:rPr>
-          <w:rFonts w:ascii="Times New Roman" w:hAnsi="Times New Roman" w:hint="eastAsia"/>
-          <w:sz w:val="24"/>
-          <w:szCs w:val="24"/>
-        </w:rPr>
-        <w:t>行人与障碍物之间的距离”已经做了具体的阐释，此处不再赘述。通过使用这种方式，我们获得了很好的仿真效果，</w:t>
-      </w:r>
-      <w:r>
-        <w:rPr>
-          <w:rFonts w:ascii="Times New Roman" w:hAnsi="Times New Roman" w:hint="eastAsia"/>
-          <w:sz w:val="24"/>
-          <w:szCs w:val="24"/>
-        </w:rPr>
-        <w:t>一个行人在受到其他行人足够大的力时，将有可能贴到墙或障碍物上，很好地模拟了</w:t>
+        <w:t>可能贴到墙或障碍物上，很好地模拟了</w:t>
       </w:r>
       <w:r>
         <w:rPr>
@@ -11691,7 +11721,7 @@
         </w:numPr>
         <w:ind w:firstLineChars="0"/>
         <w:rPr>
-          <w:rFonts w:ascii="Times New Roman" w:hAnsi="Times New Roman"/>
+          <w:rFonts w:ascii="Times New Roman" w:hAnsi="Times New Roman" w:hint="eastAsia"/>
           <w:b/>
           <w:sz w:val="30"/>
           <w:szCs w:val="30"/>
@@ -11706,15 +11736,1367 @@
         </w:rPr>
         <w:t>程序运行结果分析</w:t>
       </w:r>
-      <w:r>
-        <w:rPr>
-          <w:rFonts w:ascii="Times New Roman" w:hAnsi="Times New Roman" w:hint="eastAsia"/>
+    </w:p>
+    <w:p>
+      <w:pPr>
+        <w:pStyle w:val="a3"/>
+        <w:numPr>
+          <w:ilvl w:val="0"/>
+          <w:numId w:val="18"/>
+        </w:numPr>
+        <w:spacing w:line="360" w:lineRule="auto"/>
+        <w:ind w:firstLineChars="0"/>
+        <w:rPr>
+          <w:rFonts w:ascii="Times New Roman" w:hAnsi="Times New Roman"/>
+          <w:sz w:val="24"/>
+          <w:szCs w:val="24"/>
+        </w:rPr>
+      </w:pPr>
+      <w:r>
+        <w:rPr>
+          <w:noProof/>
+        </w:rPr>
+        <w:drawing>
+          <wp:anchor distT="0" distB="0" distL="114300" distR="114300" simplePos="0" relativeHeight="251660288" behindDoc="0" locked="0" layoutInCell="1" allowOverlap="1" wp14:anchorId="60AD09F5">
+            <wp:simplePos x="0" y="0"/>
+            <wp:positionH relativeFrom="column">
+              <wp:posOffset>37465</wp:posOffset>
+            </wp:positionH>
+            <wp:positionV relativeFrom="paragraph">
+              <wp:posOffset>1607820</wp:posOffset>
+            </wp:positionV>
+            <wp:extent cx="5229860" cy="3749040"/>
+            <wp:effectExtent l="0" t="0" r="8890" b="3810"/>
+            <wp:wrapTopAndBottom/>
+            <wp:docPr id="4" name="图片 4"/>
+            <wp:cNvGraphicFramePr>
+              <a:graphicFrameLocks xmlns:a="http://schemas.openxmlformats.org/drawingml/2006/main" noChangeAspect="1"/>
+            </wp:cNvGraphicFramePr>
+            <a:graphic xmlns:a="http://schemas.openxmlformats.org/drawingml/2006/main">
+              <a:graphicData uri="http://schemas.openxmlformats.org/drawingml/2006/picture">
+                <pic:pic xmlns:pic="http://schemas.openxmlformats.org/drawingml/2006/picture">
+                  <pic:nvPicPr>
+                    <pic:cNvPr id="1" name=""/>
+                    <pic:cNvPicPr/>
+                  </pic:nvPicPr>
+                  <pic:blipFill>
+                    <a:blip r:embed="rId24" cstate="print">
+                      <a:extLst>
+                        <a:ext uri="{28A0092B-C50C-407E-A947-70E740481C1C}">
+                          <a14:useLocalDpi xmlns:a14="http://schemas.microsoft.com/office/drawing/2010/main" val="0"/>
+                        </a:ext>
+                      </a:extLst>
+                    </a:blip>
+                    <a:stretch>
+                      <a:fillRect/>
+                    </a:stretch>
+                  </pic:blipFill>
+                  <pic:spPr>
+                    <a:xfrm>
+                      <a:off x="0" y="0"/>
+                      <a:ext cx="5229860" cy="3749040"/>
+                    </a:xfrm>
+                    <a:prstGeom prst="rect">
+                      <a:avLst/>
+                    </a:prstGeom>
+                  </pic:spPr>
+                </pic:pic>
+              </a:graphicData>
+            </a:graphic>
+            <wp14:sizeRelH relativeFrom="page">
+              <wp14:pctWidth>0</wp14:pctWidth>
+            </wp14:sizeRelH>
+            <wp14:sizeRelV relativeFrom="page">
+              <wp14:pctHeight>0</wp14:pctHeight>
+            </wp14:sizeRelV>
+          </wp:anchor>
+        </w:drawing>
+      </w:r>
+      <w:r>
+        <w:rPr>
+          <w:rFonts w:ascii="Times New Roman" w:hAnsi="Times New Roman" w:hint="eastAsia"/>
+          <w:sz w:val="24"/>
+          <w:szCs w:val="24"/>
+        </w:rPr>
+        <w:t>本实验的第一个场景选择了人群的对流。</w:t>
+      </w:r>
+      <w:r>
+        <w:rPr>
+          <w:rFonts w:ascii="Times New Roman" w:hAnsi="Times New Roman" w:hint="eastAsia"/>
+          <w:sz w:val="24"/>
+          <w:szCs w:val="24"/>
+        </w:rPr>
+        <w:t>如下图位于左上角的场景图</w:t>
+      </w:r>
+      <w:r>
+        <w:rPr>
+          <w:rFonts w:ascii="Times New Roman" w:hAnsi="Times New Roman" w:hint="eastAsia"/>
+          <w:sz w:val="24"/>
+          <w:szCs w:val="24"/>
+        </w:rPr>
+        <w:t>所示，在对流场景中，</w:t>
+      </w:r>
+      <w:r>
+        <w:rPr>
+          <w:rFonts w:ascii="Times New Roman" w:hAnsi="Times New Roman" w:hint="eastAsia"/>
+          <w:sz w:val="24"/>
+          <w:szCs w:val="24"/>
+        </w:rPr>
+        <w:t>地图两侧分别有目标处于相反位置的两群行人，</w:t>
+      </w:r>
+      <w:r>
+        <w:rPr>
+          <w:rFonts w:ascii="Times New Roman" w:hAnsi="Times New Roman" w:hint="eastAsia"/>
+          <w:sz w:val="24"/>
+          <w:szCs w:val="24"/>
+        </w:rPr>
+        <w:t>他们的位置分布较为平均，</w:t>
+      </w:r>
+      <w:r>
+        <w:rPr>
+          <w:rFonts w:ascii="Times New Roman" w:hAnsi="Times New Roman" w:hint="eastAsia"/>
+          <w:sz w:val="24"/>
+          <w:szCs w:val="24"/>
+        </w:rPr>
+        <w:t>在各自的前进方向上，都有对面的行人挡住去路。本场景的模拟目标为，使用社会力模型对两侧行人群的运动情况进行模拟。预期情形为</w:t>
+      </w:r>
+      <w:r>
+        <w:rPr>
+          <w:rFonts w:ascii="Times New Roman" w:hAnsi="Times New Roman" w:hint="eastAsia"/>
+          <w:sz w:val="24"/>
+          <w:szCs w:val="24"/>
+        </w:rPr>
+        <w:t>，</w:t>
+      </w:r>
+      <w:r>
+        <w:rPr>
+          <w:rFonts w:ascii="Times New Roman" w:hAnsi="Times New Roman" w:hint="eastAsia"/>
+          <w:sz w:val="24"/>
+          <w:szCs w:val="24"/>
+        </w:rPr>
+        <w:t>两侧的行人群分别到达对侧，且运动过程中会相互避让，体现出行人之间的心理力。</w:t>
+      </w:r>
+    </w:p>
+    <w:p>
+      <w:pPr>
+        <w:pStyle w:val="a3"/>
+        <w:spacing w:line="360" w:lineRule="auto"/>
+        <w:ind w:firstLineChars="0"/>
+        <w:rPr>
+          <w:rFonts w:ascii="Times New Roman" w:hAnsi="Times New Roman"/>
+          <w:sz w:val="24"/>
+          <w:szCs w:val="24"/>
+        </w:rPr>
+      </w:pPr>
+      <w:r>
+        <w:rPr>
+          <w:rFonts w:ascii="Times New Roman" w:hAnsi="Times New Roman" w:hint="eastAsia"/>
+          <w:sz w:val="24"/>
+          <w:szCs w:val="24"/>
+        </w:rPr>
+        <w:t>上图显示了对流场景的四个典型时刻。本实验中，时间粒度为</w:t>
+      </w:r>
+      <w:r>
+        <w:rPr>
+          <w:rFonts w:ascii="Times New Roman" w:hAnsi="Times New Roman" w:hint="eastAsia"/>
+          <w:sz w:val="24"/>
+          <w:szCs w:val="24"/>
+        </w:rPr>
+        <w:t>0</w:t>
+      </w:r>
+      <w:r>
+        <w:rPr>
+          <w:rFonts w:ascii="Times New Roman" w:hAnsi="Times New Roman"/>
+          <w:sz w:val="24"/>
+          <w:szCs w:val="24"/>
+        </w:rPr>
+        <w:t>.05s</w:t>
+      </w:r>
+      <w:r>
+        <w:rPr>
+          <w:rFonts w:ascii="Times New Roman" w:hAnsi="Times New Roman" w:hint="eastAsia"/>
+          <w:sz w:val="24"/>
+          <w:szCs w:val="24"/>
+        </w:rPr>
+        <w:t>，四个典型时刻</w:t>
+      </w:r>
+      <w:r>
+        <w:rPr>
+          <w:rFonts w:ascii="Times New Roman" w:hAnsi="Times New Roman" w:hint="eastAsia"/>
+          <w:sz w:val="24"/>
+          <w:szCs w:val="24"/>
+        </w:rPr>
+        <w:t>从左至右、从上至下依次为</w:t>
+      </w:r>
+      <w:r>
+        <w:rPr>
+          <w:rFonts w:ascii="Times New Roman" w:hAnsi="Times New Roman" w:hint="eastAsia"/>
+          <w:sz w:val="24"/>
+          <w:szCs w:val="24"/>
+        </w:rPr>
+        <w:t>1</w:t>
+      </w:r>
+      <w:r>
+        <w:rPr>
+          <w:rFonts w:ascii="Times New Roman" w:hAnsi="Times New Roman"/>
+          <w:sz w:val="24"/>
+          <w:szCs w:val="24"/>
+        </w:rPr>
+        <w:t>.000s</w:t>
+      </w:r>
+      <w:r>
+        <w:rPr>
+          <w:rFonts w:ascii="Times New Roman" w:hAnsi="Times New Roman" w:hint="eastAsia"/>
+          <w:sz w:val="24"/>
+          <w:szCs w:val="24"/>
+        </w:rPr>
+        <w:t>，</w:t>
+      </w:r>
+      <w:r>
+        <w:rPr>
+          <w:rFonts w:ascii="Times New Roman" w:hAnsi="Times New Roman" w:hint="eastAsia"/>
+          <w:sz w:val="24"/>
+          <w:szCs w:val="24"/>
+        </w:rPr>
+        <w:t>5</w:t>
+      </w:r>
+      <w:r>
+        <w:rPr>
+          <w:rFonts w:ascii="Times New Roman" w:hAnsi="Times New Roman"/>
+          <w:sz w:val="24"/>
+          <w:szCs w:val="24"/>
+        </w:rPr>
+        <w:t>.000s</w:t>
+      </w:r>
+      <w:r>
+        <w:rPr>
+          <w:rFonts w:ascii="Times New Roman" w:hAnsi="Times New Roman" w:hint="eastAsia"/>
+          <w:sz w:val="24"/>
+          <w:szCs w:val="24"/>
+        </w:rPr>
+        <w:t>，</w:t>
+      </w:r>
+      <w:r>
+        <w:rPr>
+          <w:rFonts w:ascii="Times New Roman" w:hAnsi="Times New Roman" w:hint="eastAsia"/>
+          <w:sz w:val="24"/>
+          <w:szCs w:val="24"/>
+        </w:rPr>
+        <w:t>8</w:t>
+      </w:r>
+      <w:r>
+        <w:rPr>
+          <w:rFonts w:ascii="Times New Roman" w:hAnsi="Times New Roman"/>
+          <w:sz w:val="24"/>
+          <w:szCs w:val="24"/>
+        </w:rPr>
+        <w:t>.000s</w:t>
+      </w:r>
+      <w:r>
+        <w:rPr>
+          <w:rFonts w:ascii="Times New Roman" w:hAnsi="Times New Roman" w:hint="eastAsia"/>
+          <w:sz w:val="24"/>
+          <w:szCs w:val="24"/>
+        </w:rPr>
+        <w:t>和</w:t>
+      </w:r>
+      <w:r>
+        <w:rPr>
+          <w:rFonts w:ascii="Times New Roman" w:hAnsi="Times New Roman" w:hint="eastAsia"/>
+          <w:sz w:val="24"/>
+          <w:szCs w:val="24"/>
+        </w:rPr>
+        <w:t>1</w:t>
+      </w:r>
+      <w:r>
+        <w:rPr>
+          <w:rFonts w:ascii="Times New Roman" w:hAnsi="Times New Roman"/>
+          <w:sz w:val="24"/>
+          <w:szCs w:val="24"/>
+        </w:rPr>
+        <w:t>2.000</w:t>
+      </w:r>
+      <w:r>
+        <w:rPr>
+          <w:rFonts w:ascii="Times New Roman" w:hAnsi="Times New Roman" w:hint="eastAsia"/>
+          <w:sz w:val="24"/>
+          <w:szCs w:val="24"/>
+        </w:rPr>
+        <w:t>s.</w:t>
+      </w:r>
+      <w:r>
+        <w:rPr>
+          <w:rFonts w:ascii="Times New Roman" w:hAnsi="Times New Roman"/>
+          <w:sz w:val="24"/>
+          <w:szCs w:val="24"/>
+        </w:rPr>
+        <w:t xml:space="preserve"> </w:t>
+      </w:r>
+    </w:p>
+    <w:p>
+      <w:pPr>
+        <w:pStyle w:val="a3"/>
+        <w:spacing w:line="360" w:lineRule="auto"/>
+        <w:ind w:firstLineChars="0"/>
+        <w:rPr>
+          <w:rFonts w:ascii="Times New Roman" w:hAnsi="Times New Roman"/>
+          <w:sz w:val="24"/>
+          <w:szCs w:val="24"/>
+        </w:rPr>
+      </w:pPr>
+      <w:r>
+        <w:rPr>
+          <w:rFonts w:ascii="Times New Roman" w:hAnsi="Times New Roman" w:hint="eastAsia"/>
+          <w:sz w:val="24"/>
+          <w:szCs w:val="24"/>
+        </w:rPr>
+        <w:t>在</w:t>
+      </w:r>
+      <w:r>
+        <w:rPr>
+          <w:rFonts w:ascii="Times New Roman" w:hAnsi="Times New Roman" w:hint="eastAsia"/>
+          <w:sz w:val="24"/>
+          <w:szCs w:val="24"/>
+        </w:rPr>
+        <w:t>1</w:t>
+      </w:r>
+      <w:r>
+        <w:rPr>
+          <w:rFonts w:ascii="Times New Roman" w:hAnsi="Times New Roman"/>
+          <w:sz w:val="24"/>
+          <w:szCs w:val="24"/>
+        </w:rPr>
+        <w:t>.000</w:t>
+      </w:r>
+      <w:r>
+        <w:rPr>
+          <w:rFonts w:ascii="Times New Roman" w:hAnsi="Times New Roman" w:hint="eastAsia"/>
+          <w:sz w:val="24"/>
+          <w:szCs w:val="24"/>
+        </w:rPr>
+        <w:t>s</w:t>
+      </w:r>
+      <w:r>
+        <w:rPr>
+          <w:rFonts w:ascii="Times New Roman" w:hAnsi="Times New Roman" w:hint="eastAsia"/>
+          <w:sz w:val="24"/>
+          <w:szCs w:val="24"/>
+        </w:rPr>
+        <w:t>时，行人刚刚开始运动，此时运动的方向与目标出口方向一致，只是由于本侧其他行人的社会力影响而稍有垂直方向的偏移</w:t>
+      </w:r>
+      <w:r>
+        <w:rPr>
+          <w:rFonts w:ascii="Times New Roman" w:hAnsi="Times New Roman" w:hint="eastAsia"/>
+          <w:sz w:val="24"/>
+          <w:szCs w:val="24"/>
+        </w:rPr>
+        <w:t>。</w:t>
+      </w:r>
+    </w:p>
+    <w:p>
+      <w:pPr>
+        <w:pStyle w:val="a3"/>
+        <w:spacing w:line="360" w:lineRule="auto"/>
+        <w:ind w:firstLineChars="0"/>
+        <w:rPr>
+          <w:rFonts w:ascii="Times New Roman" w:hAnsi="Times New Roman"/>
+          <w:sz w:val="24"/>
+          <w:szCs w:val="24"/>
+        </w:rPr>
+      </w:pPr>
+      <w:r>
+        <w:rPr>
+          <w:rFonts w:ascii="Times New Roman" w:hAnsi="Times New Roman" w:hint="eastAsia"/>
+          <w:sz w:val="24"/>
+          <w:szCs w:val="24"/>
+        </w:rPr>
+        <w:t>5</w:t>
+      </w:r>
+      <w:r>
+        <w:rPr>
+          <w:rFonts w:ascii="Times New Roman" w:hAnsi="Times New Roman"/>
+          <w:sz w:val="24"/>
+          <w:szCs w:val="24"/>
+        </w:rPr>
+        <w:t>.000s</w:t>
+      </w:r>
+      <w:r>
+        <w:rPr>
+          <w:rFonts w:ascii="Times New Roman" w:hAnsi="Times New Roman" w:hint="eastAsia"/>
+          <w:sz w:val="24"/>
+          <w:szCs w:val="24"/>
+        </w:rPr>
+        <w:t>时，</w:t>
+      </w:r>
+      <w:r>
+        <w:rPr>
+          <w:rFonts w:ascii="Times New Roman" w:hAnsi="Times New Roman" w:hint="eastAsia"/>
+          <w:sz w:val="24"/>
+          <w:szCs w:val="24"/>
+        </w:rPr>
+        <w:t>两侧行人开始出现交会的情况，此时已有红线行人（即出发点在地图左侧的行人）和蓝线行人（即出发点在地图右侧的行人）</w:t>
+      </w:r>
+      <w:r>
+        <w:rPr>
+          <w:rFonts w:ascii="Times New Roman" w:hAnsi="Times New Roman" w:hint="eastAsia"/>
+          <w:sz w:val="24"/>
+          <w:szCs w:val="24"/>
+        </w:rPr>
+        <w:t>距离很近的情形。距离相近的行人立刻会彼此产生排斥的作用力，使得</w:t>
+      </w:r>
+      <w:r>
+        <w:rPr>
+          <w:rFonts w:ascii="Times New Roman" w:hAnsi="Times New Roman" w:hint="eastAsia"/>
+          <w:sz w:val="24"/>
+          <w:szCs w:val="24"/>
+        </w:rPr>
+        <w:t>其位移方向</w:t>
+      </w:r>
+      <w:r>
+        <w:rPr>
+          <w:rFonts w:ascii="Times New Roman" w:hAnsi="Times New Roman" w:hint="eastAsia"/>
+          <w:sz w:val="24"/>
+          <w:szCs w:val="24"/>
+        </w:rPr>
+        <w:t>在竖直方向上产生一个很大的偏移。</w:t>
+      </w:r>
+    </w:p>
+    <w:p>
+      <w:pPr>
+        <w:pStyle w:val="a3"/>
+        <w:spacing w:line="360" w:lineRule="auto"/>
+        <w:ind w:firstLineChars="0"/>
+        <w:rPr>
+          <w:rFonts w:ascii="Times New Roman" w:hAnsi="Times New Roman"/>
+          <w:sz w:val="24"/>
+          <w:szCs w:val="24"/>
+        </w:rPr>
+      </w:pPr>
+      <w:r>
+        <w:rPr>
+          <w:rFonts w:ascii="Times New Roman" w:hAnsi="Times New Roman" w:hint="eastAsia"/>
+          <w:sz w:val="24"/>
+          <w:szCs w:val="24"/>
+        </w:rPr>
+        <w:t>8</w:t>
+      </w:r>
+      <w:r>
+        <w:rPr>
+          <w:rFonts w:ascii="Times New Roman" w:hAnsi="Times New Roman"/>
+          <w:sz w:val="24"/>
+          <w:szCs w:val="24"/>
+        </w:rPr>
+        <w:t>.000</w:t>
+      </w:r>
+      <w:r>
+        <w:rPr>
+          <w:rFonts w:ascii="Times New Roman" w:hAnsi="Times New Roman" w:hint="eastAsia"/>
+          <w:sz w:val="24"/>
+          <w:szCs w:val="24"/>
+        </w:rPr>
+        <w:t>s</w:t>
+      </w:r>
+      <w:r>
+        <w:rPr>
+          <w:rFonts w:ascii="Times New Roman" w:hAnsi="Times New Roman" w:hint="eastAsia"/>
+          <w:sz w:val="24"/>
+          <w:szCs w:val="24"/>
+        </w:rPr>
+        <w:t>时，交会处于最激烈的时刻，由图上可见，许多行人的位移曲线已经</w:t>
+      </w:r>
+      <w:r>
+        <w:rPr>
+          <w:rFonts w:ascii="Times New Roman" w:hAnsi="Times New Roman" w:hint="eastAsia"/>
+          <w:sz w:val="24"/>
+          <w:szCs w:val="24"/>
+        </w:rPr>
+        <w:lastRenderedPageBreak/>
+        <w:t>发生了垂直方向长距离的偏移，这是为了避开与之相邻的行人。</w:t>
+      </w:r>
+      <w:r>
+        <w:rPr>
+          <w:rFonts w:ascii="Times New Roman" w:hAnsi="Times New Roman" w:hint="eastAsia"/>
+          <w:sz w:val="24"/>
+          <w:szCs w:val="24"/>
+        </w:rPr>
+        <w:t>在此过程中，碰撞并没有发生，行人都按照社会力的模拟，在很好地避开本侧和对侧的行人的同时，向自己的目标移动</w:t>
+      </w:r>
+      <w:r>
+        <w:rPr>
+          <w:rFonts w:ascii="Times New Roman" w:hAnsi="Times New Roman" w:hint="eastAsia"/>
+          <w:sz w:val="24"/>
+          <w:szCs w:val="24"/>
+        </w:rPr>
+        <w:t>。</w:t>
+      </w:r>
+    </w:p>
+    <w:p>
+      <w:pPr>
+        <w:pStyle w:val="a3"/>
+        <w:spacing w:line="360" w:lineRule="auto"/>
+        <w:ind w:firstLineChars="0"/>
+        <w:rPr>
+          <w:rFonts w:ascii="Times New Roman" w:hAnsi="Times New Roman" w:hint="eastAsia"/>
+          <w:sz w:val="24"/>
+          <w:szCs w:val="24"/>
+        </w:rPr>
+      </w:pPr>
+      <w:r>
+        <w:rPr>
+          <w:rFonts w:ascii="Times New Roman" w:hAnsi="Times New Roman" w:hint="eastAsia"/>
+          <w:sz w:val="24"/>
+          <w:szCs w:val="24"/>
+        </w:rPr>
+        <w:t>1</w:t>
+      </w:r>
+      <w:r>
+        <w:rPr>
+          <w:rFonts w:ascii="Times New Roman" w:hAnsi="Times New Roman"/>
+          <w:sz w:val="24"/>
+          <w:szCs w:val="24"/>
+        </w:rPr>
+        <w:t>2.000</w:t>
+      </w:r>
+      <w:r>
+        <w:rPr>
+          <w:rFonts w:ascii="Times New Roman" w:hAnsi="Times New Roman" w:hint="eastAsia"/>
+          <w:sz w:val="24"/>
+          <w:szCs w:val="24"/>
+        </w:rPr>
+        <w:t>s</w:t>
+      </w:r>
+      <w:r>
+        <w:rPr>
+          <w:rFonts w:ascii="Times New Roman" w:hAnsi="Times New Roman" w:hint="eastAsia"/>
+          <w:sz w:val="24"/>
+          <w:szCs w:val="24"/>
+        </w:rPr>
+        <w:t>时，交会已经基本完成，两侧的行人不再有交集，路线方向恢复为水平</w:t>
+      </w:r>
+      <w:r>
+        <w:rPr>
+          <w:rFonts w:ascii="Times New Roman" w:hAnsi="Times New Roman" w:hint="eastAsia"/>
+          <w:sz w:val="24"/>
+          <w:szCs w:val="24"/>
+        </w:rPr>
+        <w:t>，</w:t>
+      </w:r>
+      <w:r>
+        <w:rPr>
+          <w:rFonts w:ascii="Times New Roman" w:hAnsi="Times New Roman" w:hint="eastAsia"/>
+          <w:sz w:val="24"/>
+          <w:szCs w:val="24"/>
+        </w:rPr>
+        <w:t>各自向出口移去。在社会力模型中，当行人相距较远时，目标向量是位移方向的主导因素，行人之间的心理力不再起决定性作用。</w:t>
+      </w:r>
+      <w:r>
+        <w:rPr>
+          <w:rFonts w:ascii="Times New Roman" w:hAnsi="Times New Roman" w:hint="eastAsia"/>
+          <w:sz w:val="24"/>
+          <w:szCs w:val="24"/>
+        </w:rPr>
+        <w:t>这个时刻的场景很好地模拟了这一点。</w:t>
+      </w:r>
+    </w:p>
+    <w:p>
+      <w:pPr>
+        <w:pStyle w:val="a3"/>
+        <w:spacing w:line="360" w:lineRule="auto"/>
+        <w:ind w:firstLineChars="0"/>
+        <w:rPr>
+          <w:rFonts w:ascii="Times New Roman" w:hAnsi="Times New Roman"/>
+          <w:sz w:val="24"/>
+          <w:szCs w:val="24"/>
+        </w:rPr>
+      </w:pPr>
+      <w:r>
+        <w:rPr>
+          <w:rFonts w:ascii="Times New Roman" w:hAnsi="Times New Roman" w:hint="eastAsia"/>
+          <w:sz w:val="24"/>
+          <w:szCs w:val="24"/>
+        </w:rPr>
+        <w:t>在对流场景中，本实验实现的社会力模型</w:t>
+      </w:r>
+      <w:r>
+        <w:rPr>
+          <w:rFonts w:ascii="Times New Roman" w:hAnsi="Times New Roman" w:hint="eastAsia"/>
+          <w:sz w:val="24"/>
+          <w:szCs w:val="24"/>
+        </w:rPr>
+        <w:t>表现出了很优秀的运行结果，与我们预期的结果基本一致，</w:t>
+      </w:r>
+      <w:r>
+        <w:rPr>
+          <w:rFonts w:ascii="Times New Roman" w:hAnsi="Times New Roman" w:hint="eastAsia"/>
+          <w:sz w:val="24"/>
+          <w:szCs w:val="24"/>
+        </w:rPr>
+        <w:t>最终两侧的行人都在没有接触和碰撞的情况下走到了对面。</w:t>
+      </w:r>
+    </w:p>
+    <w:p>
+      <w:pPr>
+        <w:pStyle w:val="a3"/>
+        <w:numPr>
+          <w:ilvl w:val="0"/>
+          <w:numId w:val="18"/>
+        </w:numPr>
+        <w:spacing w:line="360" w:lineRule="auto"/>
+        <w:ind w:firstLineChars="0"/>
+        <w:rPr>
+          <w:rFonts w:ascii="Times New Roman" w:hAnsi="Times New Roman"/>
+          <w:sz w:val="24"/>
+          <w:szCs w:val="24"/>
+        </w:rPr>
+      </w:pPr>
+      <w:r>
+        <w:rPr>
+          <w:rFonts w:ascii="Times New Roman" w:hAnsi="Times New Roman" w:hint="eastAsia"/>
+          <w:sz w:val="24"/>
+          <w:szCs w:val="24"/>
+        </w:rPr>
+        <w:t>实验的</w:t>
+      </w:r>
+      <w:r>
+        <w:rPr>
+          <w:rFonts w:ascii="Times New Roman" w:hAnsi="Times New Roman" w:hint="eastAsia"/>
+          <w:sz w:val="24"/>
+          <w:szCs w:val="24"/>
+        </w:rPr>
+        <w:t>第二个场景选择了人群的</w:t>
+      </w:r>
+      <w:r>
+        <w:rPr>
+          <w:rFonts w:ascii="Times New Roman" w:hAnsi="Times New Roman" w:hint="eastAsia"/>
+          <w:sz w:val="24"/>
+          <w:szCs w:val="24"/>
+        </w:rPr>
+        <w:t>疏散。</w:t>
+      </w:r>
+      <w:r>
+        <w:rPr>
+          <w:rFonts w:ascii="Times New Roman" w:hAnsi="Times New Roman" w:hint="eastAsia"/>
+          <w:sz w:val="24"/>
+          <w:szCs w:val="24"/>
+        </w:rPr>
+        <w:t>如下图所示，地图中有一个长条状的出口，在出口的左侧有一个方形的障碍物阻挡行人的去路。</w:t>
+      </w:r>
+      <w:r>
+        <w:rPr>
+          <w:rFonts w:ascii="Times New Roman" w:hAnsi="Times New Roman" w:hint="eastAsia"/>
+          <w:sz w:val="24"/>
+          <w:szCs w:val="24"/>
+        </w:rPr>
+        <w:t>行人需要避开障碍物、最终从出口离开房间。</w:t>
+      </w:r>
+      <w:r>
+        <w:rPr>
+          <w:rFonts w:ascii="Times New Roman" w:hAnsi="Times New Roman" w:hint="eastAsia"/>
+          <w:sz w:val="24"/>
+          <w:szCs w:val="24"/>
+        </w:rPr>
+        <w:t>本场景的模拟</w:t>
+      </w:r>
+      <w:r>
+        <w:rPr>
+          <w:rFonts w:ascii="Times New Roman" w:hAnsi="Times New Roman" w:hint="eastAsia"/>
+          <w:sz w:val="24"/>
+          <w:szCs w:val="24"/>
+        </w:rPr>
+        <w:t>目标为，使用社会力模型对处于一个单开口房间中的行人群进行模拟。</w:t>
+      </w:r>
+      <w:r>
+        <w:rPr>
+          <w:rFonts w:ascii="Times New Roman" w:hAnsi="Times New Roman" w:hint="eastAsia"/>
+          <w:sz w:val="24"/>
+          <w:szCs w:val="24"/>
+        </w:rPr>
+        <w:t>预期现象为，行人先向出口方向移动，在离障碍物较近时会</w:t>
+      </w:r>
+      <w:r>
+        <w:rPr>
+          <w:rFonts w:ascii="Times New Roman" w:hAnsi="Times New Roman" w:hint="eastAsia"/>
+          <w:sz w:val="24"/>
+          <w:szCs w:val="24"/>
+        </w:rPr>
+        <w:t>避开障碍物，同时</w:t>
+      </w:r>
+      <w:r>
+        <w:rPr>
+          <w:rFonts w:ascii="Times New Roman" w:hAnsi="Times New Roman" w:hint="eastAsia"/>
+          <w:sz w:val="24"/>
+          <w:szCs w:val="24"/>
+        </w:rPr>
+        <w:t>不与其他行人发生碰撞，最终全部从出口离开。</w:t>
+      </w:r>
+    </w:p>
+    <w:p>
+      <w:pPr>
+        <w:pStyle w:val="a3"/>
+        <w:spacing w:line="360" w:lineRule="auto"/>
+        <w:ind w:firstLineChars="0" w:firstLine="0"/>
+        <w:rPr>
+          <w:rFonts w:ascii="Times New Roman" w:hAnsi="Times New Roman" w:hint="eastAsia"/>
+          <w:sz w:val="24"/>
+          <w:szCs w:val="24"/>
+        </w:rPr>
+      </w:pPr>
+      <w:r>
+        <w:rPr>
+          <w:noProof/>
+        </w:rPr>
+        <w:drawing>
+          <wp:inline distT="0" distB="0" distL="0" distR="0" wp14:anchorId="4F8E6E0A" wp14:editId="6D8BDECE">
+            <wp:extent cx="5274310" cy="3804920"/>
+            <wp:effectExtent l="0" t="0" r="2540" b="5080"/>
+            <wp:docPr id="18" name="图片 18"/>
+            <wp:cNvGraphicFramePr>
+              <a:graphicFrameLocks xmlns:a="http://schemas.openxmlformats.org/drawingml/2006/main" noChangeAspect="1"/>
+            </wp:cNvGraphicFramePr>
+            <a:graphic xmlns:a="http://schemas.openxmlformats.org/drawingml/2006/main">
+              <a:graphicData uri="http://schemas.openxmlformats.org/drawingml/2006/picture">
+                <pic:pic xmlns:pic="http://schemas.openxmlformats.org/drawingml/2006/picture">
+                  <pic:nvPicPr>
+                    <pic:cNvPr id="1" name=""/>
+                    <pic:cNvPicPr/>
+                  </pic:nvPicPr>
+                  <pic:blipFill>
+                    <a:blip r:embed="rId25"/>
+                    <a:stretch>
+                      <a:fillRect/>
+                    </a:stretch>
+                  </pic:blipFill>
+                  <pic:spPr>
+                    <a:xfrm>
+                      <a:off x="0" y="0"/>
+                      <a:ext cx="5274310" cy="3804920"/>
+                    </a:xfrm>
+                    <a:prstGeom prst="rect">
+                      <a:avLst/>
+                    </a:prstGeom>
+                  </pic:spPr>
+                </pic:pic>
+              </a:graphicData>
+            </a:graphic>
+          </wp:inline>
+        </w:drawing>
+      </w:r>
+    </w:p>
+    <w:p>
+      <w:pPr>
+        <w:pStyle w:val="a3"/>
+        <w:spacing w:line="360" w:lineRule="auto"/>
+        <w:ind w:firstLineChars="0"/>
+        <w:rPr>
+          <w:rFonts w:ascii="Times New Roman" w:hAnsi="Times New Roman"/>
+          <w:sz w:val="24"/>
+          <w:szCs w:val="24"/>
+        </w:rPr>
+      </w:pPr>
+      <w:r>
+        <w:rPr>
+          <w:rFonts w:ascii="Times New Roman" w:hAnsi="Times New Roman" w:hint="eastAsia"/>
+          <w:sz w:val="24"/>
+          <w:szCs w:val="24"/>
+        </w:rPr>
+        <w:t>上图显示了疏散场景的四个典型时刻。</w:t>
+      </w:r>
+      <w:r>
+        <w:rPr>
+          <w:rFonts w:ascii="Times New Roman" w:hAnsi="Times New Roman" w:hint="eastAsia"/>
+          <w:sz w:val="24"/>
+          <w:szCs w:val="24"/>
+        </w:rPr>
+        <w:t>本实验中，时间粒度为</w:t>
+      </w:r>
+      <w:r>
+        <w:rPr>
+          <w:rFonts w:ascii="Times New Roman" w:hAnsi="Times New Roman" w:hint="eastAsia"/>
+          <w:sz w:val="24"/>
+          <w:szCs w:val="24"/>
+        </w:rPr>
+        <w:t>0</w:t>
+      </w:r>
+      <w:r>
+        <w:rPr>
+          <w:rFonts w:ascii="Times New Roman" w:hAnsi="Times New Roman"/>
+          <w:sz w:val="24"/>
+          <w:szCs w:val="24"/>
+        </w:rPr>
+        <w:t>.05s</w:t>
+      </w:r>
+      <w:r>
+        <w:rPr>
+          <w:rFonts w:ascii="Times New Roman" w:hAnsi="Times New Roman" w:hint="eastAsia"/>
+          <w:sz w:val="24"/>
+          <w:szCs w:val="24"/>
+        </w:rPr>
+        <w:t>，四个</w:t>
+      </w:r>
+      <w:r>
+        <w:rPr>
+          <w:rFonts w:ascii="Times New Roman" w:hAnsi="Times New Roman" w:hint="eastAsia"/>
+          <w:sz w:val="24"/>
+          <w:szCs w:val="24"/>
+        </w:rPr>
+        <w:lastRenderedPageBreak/>
+        <w:t>典型时刻从左至右、从上至下依次为</w:t>
+      </w:r>
+      <w:r>
+        <w:rPr>
+          <w:rFonts w:ascii="Times New Roman" w:hAnsi="Times New Roman" w:hint="eastAsia"/>
+          <w:sz w:val="24"/>
+          <w:szCs w:val="24"/>
+        </w:rPr>
+        <w:t>1</w:t>
+      </w:r>
+      <w:r>
+        <w:rPr>
+          <w:rFonts w:ascii="Times New Roman" w:hAnsi="Times New Roman"/>
+          <w:sz w:val="24"/>
+          <w:szCs w:val="24"/>
+        </w:rPr>
+        <w:t>.000s</w:t>
+      </w:r>
+      <w:r>
+        <w:rPr>
+          <w:rFonts w:ascii="Times New Roman" w:hAnsi="Times New Roman" w:hint="eastAsia"/>
+          <w:sz w:val="24"/>
+          <w:szCs w:val="24"/>
+        </w:rPr>
+        <w:t>，</w:t>
+      </w:r>
+      <w:r>
+        <w:rPr>
+          <w:rFonts w:ascii="Times New Roman" w:hAnsi="Times New Roman" w:hint="eastAsia"/>
+          <w:sz w:val="24"/>
+          <w:szCs w:val="24"/>
+        </w:rPr>
+        <w:t>4</w:t>
+      </w:r>
+      <w:r>
+        <w:rPr>
+          <w:rFonts w:ascii="Times New Roman" w:hAnsi="Times New Roman"/>
+          <w:sz w:val="24"/>
+          <w:szCs w:val="24"/>
+        </w:rPr>
+        <w:t>.000s</w:t>
+      </w:r>
+      <w:r>
+        <w:rPr>
+          <w:rFonts w:ascii="Times New Roman" w:hAnsi="Times New Roman" w:hint="eastAsia"/>
+          <w:sz w:val="24"/>
+          <w:szCs w:val="24"/>
+        </w:rPr>
+        <w:t>，</w:t>
+      </w:r>
+      <w:r>
+        <w:rPr>
+          <w:rFonts w:ascii="Times New Roman" w:hAnsi="Times New Roman" w:hint="eastAsia"/>
+          <w:sz w:val="24"/>
+          <w:szCs w:val="24"/>
+        </w:rPr>
+        <w:t>7</w:t>
+      </w:r>
+      <w:r>
+        <w:rPr>
+          <w:rFonts w:ascii="Times New Roman" w:hAnsi="Times New Roman"/>
+          <w:sz w:val="24"/>
+          <w:szCs w:val="24"/>
+        </w:rPr>
+        <w:t>.000s</w:t>
+      </w:r>
+      <w:r>
+        <w:rPr>
+          <w:rFonts w:ascii="Times New Roman" w:hAnsi="Times New Roman" w:hint="eastAsia"/>
+          <w:sz w:val="24"/>
+          <w:szCs w:val="24"/>
+        </w:rPr>
+        <w:t>和</w:t>
+      </w:r>
+      <w:r>
+        <w:rPr>
+          <w:rFonts w:ascii="Times New Roman" w:hAnsi="Times New Roman" w:hint="eastAsia"/>
+          <w:sz w:val="24"/>
+          <w:szCs w:val="24"/>
+        </w:rPr>
+        <w:t>11</w:t>
+      </w:r>
+      <w:r>
+        <w:rPr>
+          <w:rFonts w:ascii="Times New Roman" w:hAnsi="Times New Roman"/>
+          <w:sz w:val="24"/>
+          <w:szCs w:val="24"/>
+        </w:rPr>
+        <w:t>.000</w:t>
+      </w:r>
+      <w:r>
+        <w:rPr>
+          <w:rFonts w:ascii="Times New Roman" w:hAnsi="Times New Roman" w:hint="eastAsia"/>
+          <w:sz w:val="24"/>
+          <w:szCs w:val="24"/>
+        </w:rPr>
+        <w:t>s.</w:t>
+      </w:r>
+      <w:r>
+        <w:rPr>
+          <w:rFonts w:ascii="Times New Roman" w:hAnsi="Times New Roman"/>
+          <w:sz w:val="24"/>
+          <w:szCs w:val="24"/>
+        </w:rPr>
+        <w:t xml:space="preserve"> </w:t>
+      </w:r>
+    </w:p>
+    <w:p>
+      <w:pPr>
+        <w:pStyle w:val="a3"/>
+        <w:spacing w:line="360" w:lineRule="auto"/>
+        <w:ind w:firstLineChars="0"/>
+        <w:rPr>
+          <w:rFonts w:ascii="Times New Roman" w:hAnsi="Times New Roman"/>
+          <w:sz w:val="24"/>
+          <w:szCs w:val="24"/>
+        </w:rPr>
+      </w:pPr>
+      <w:r>
+        <w:rPr>
+          <w:rFonts w:ascii="Times New Roman" w:hAnsi="Times New Roman" w:hint="eastAsia"/>
+          <w:sz w:val="24"/>
+          <w:szCs w:val="24"/>
+        </w:rPr>
+        <w:t>在</w:t>
+      </w:r>
+      <w:r>
+        <w:rPr>
+          <w:rFonts w:ascii="Times New Roman" w:hAnsi="Times New Roman" w:hint="eastAsia"/>
+          <w:sz w:val="24"/>
+          <w:szCs w:val="24"/>
+        </w:rPr>
+        <w:t>1</w:t>
+      </w:r>
+      <w:r>
+        <w:rPr>
+          <w:rFonts w:ascii="Times New Roman" w:hAnsi="Times New Roman"/>
+          <w:sz w:val="24"/>
+          <w:szCs w:val="24"/>
+        </w:rPr>
+        <w:t>.000s</w:t>
+      </w:r>
+      <w:r>
+        <w:rPr>
+          <w:rFonts w:ascii="Times New Roman" w:hAnsi="Times New Roman" w:hint="eastAsia"/>
+          <w:sz w:val="24"/>
+          <w:szCs w:val="24"/>
+        </w:rPr>
+        <w:t>时，行人刚刚开始运动，由于大部分行人距离障碍物都还有一段距离，因此</w:t>
+      </w:r>
+      <w:r>
+        <w:rPr>
+          <w:rFonts w:ascii="Times New Roman" w:hAnsi="Times New Roman" w:hint="eastAsia"/>
+          <w:sz w:val="24"/>
+          <w:szCs w:val="24"/>
+        </w:rPr>
+        <w:t>位移方向都朝向出口处，并没有因障碍物的存在而改变自己的方向</w:t>
+      </w:r>
+      <w:r>
+        <w:rPr>
+          <w:rFonts w:ascii="Times New Roman" w:hAnsi="Times New Roman" w:hint="eastAsia"/>
+          <w:sz w:val="24"/>
+          <w:szCs w:val="24"/>
+        </w:rPr>
+        <w:t>。</w:t>
+      </w:r>
+    </w:p>
+    <w:p>
+      <w:pPr>
+        <w:pStyle w:val="a3"/>
+        <w:spacing w:line="360" w:lineRule="auto"/>
+        <w:ind w:firstLineChars="0"/>
+        <w:rPr>
+          <w:rFonts w:ascii="Times New Roman" w:hAnsi="Times New Roman"/>
+          <w:sz w:val="24"/>
+          <w:szCs w:val="24"/>
+        </w:rPr>
+      </w:pPr>
+      <w:r>
+        <w:rPr>
+          <w:rFonts w:ascii="Times New Roman" w:hAnsi="Times New Roman" w:hint="eastAsia"/>
+          <w:sz w:val="24"/>
+          <w:szCs w:val="24"/>
+        </w:rPr>
+        <w:t>4</w:t>
+      </w:r>
+      <w:r>
+        <w:rPr>
+          <w:rFonts w:ascii="Times New Roman" w:hAnsi="Times New Roman"/>
+          <w:sz w:val="24"/>
+          <w:szCs w:val="24"/>
+        </w:rPr>
+        <w:t>.000</w:t>
+      </w:r>
+      <w:r>
+        <w:rPr>
+          <w:rFonts w:ascii="Times New Roman" w:hAnsi="Times New Roman" w:hint="eastAsia"/>
+          <w:sz w:val="24"/>
+          <w:szCs w:val="24"/>
+        </w:rPr>
+        <w:t>s</w:t>
+      </w:r>
+      <w:r>
+        <w:rPr>
+          <w:rFonts w:ascii="Times New Roman" w:hAnsi="Times New Roman" w:hint="eastAsia"/>
+          <w:sz w:val="24"/>
+          <w:szCs w:val="24"/>
+        </w:rPr>
+        <w:t>时，</w:t>
+      </w:r>
+      <w:r>
+        <w:rPr>
+          <w:rFonts w:ascii="Times New Roman" w:hAnsi="Times New Roman" w:hint="eastAsia"/>
+          <w:sz w:val="24"/>
+          <w:szCs w:val="24"/>
+        </w:rPr>
+        <w:t>行人均已贴近障碍物，由于障碍物对人的作用力大于行人之间的作用力，因此即使行人之间互相排斥，障碍物依然将靠近的行人推向其他行人，</w:t>
+      </w:r>
+      <w:r>
+        <w:rPr>
+          <w:rFonts w:ascii="Times New Roman" w:hAnsi="Times New Roman" w:hint="eastAsia"/>
+          <w:sz w:val="24"/>
+          <w:szCs w:val="24"/>
+        </w:rPr>
+        <w:t>使行人聚在一起。由于所有行人的目标都是地图中唯一的出口，因此</w:t>
+      </w:r>
+      <w:r>
+        <w:rPr>
+          <w:rFonts w:ascii="Times New Roman" w:hAnsi="Times New Roman" w:hint="eastAsia"/>
+          <w:sz w:val="24"/>
+          <w:szCs w:val="24"/>
+        </w:rPr>
+        <w:t>障碍物下方的行人</w:t>
+      </w:r>
+      <w:r>
+        <w:rPr>
+          <w:rFonts w:ascii="Times New Roman" w:hAnsi="Times New Roman" w:hint="eastAsia"/>
+          <w:sz w:val="24"/>
+          <w:szCs w:val="24"/>
+        </w:rPr>
+        <w:t>都在从左至右水平移动。</w:t>
+      </w:r>
+      <w:r>
+        <w:rPr>
+          <w:rFonts w:ascii="Times New Roman" w:hAnsi="Times New Roman" w:hint="eastAsia"/>
+          <w:sz w:val="24"/>
+          <w:szCs w:val="24"/>
+        </w:rPr>
+        <w:t>障碍物上方的行人之所以没有选择从障碍物下方走，是因为障碍物下方的行人过多，对其造成的心理力合力大于</w:t>
+      </w:r>
+      <w:r>
+        <w:rPr>
+          <w:rFonts w:ascii="Times New Roman" w:hAnsi="Times New Roman" w:hint="eastAsia"/>
+          <w:sz w:val="24"/>
+          <w:szCs w:val="24"/>
+        </w:rPr>
+        <w:t>目标出口对其的吸引力</w:t>
+      </w:r>
+      <w:r>
+        <w:rPr>
+          <w:rFonts w:ascii="Times New Roman" w:hAnsi="Times New Roman" w:hint="eastAsia"/>
+          <w:sz w:val="24"/>
+          <w:szCs w:val="24"/>
+        </w:rPr>
+        <w:t>，使其无法继续向下前进</w:t>
+      </w:r>
+      <w:r>
+        <w:rPr>
+          <w:rFonts w:ascii="Times New Roman" w:hAnsi="Times New Roman" w:hint="eastAsia"/>
+          <w:sz w:val="24"/>
+          <w:szCs w:val="24"/>
+        </w:rPr>
+        <w:t>。</w:t>
+      </w:r>
+      <w:r>
+        <w:rPr>
+          <w:rFonts w:ascii="Times New Roman" w:hAnsi="Times New Roman" w:hint="eastAsia"/>
+          <w:sz w:val="24"/>
+          <w:szCs w:val="24"/>
+        </w:rPr>
+        <w:t>障碍物上方的行人先是向右走，离开障碍物范围以后再继续向下向出口移动。</w:t>
+      </w:r>
+    </w:p>
+    <w:p>
+      <w:pPr>
+        <w:pStyle w:val="a3"/>
+        <w:spacing w:line="360" w:lineRule="auto"/>
+        <w:ind w:firstLineChars="0"/>
+        <w:rPr>
+          <w:rFonts w:ascii="Times New Roman" w:hAnsi="Times New Roman"/>
+          <w:sz w:val="24"/>
+          <w:szCs w:val="24"/>
+        </w:rPr>
+      </w:pPr>
+      <w:r>
+        <w:rPr>
+          <w:rFonts w:ascii="Times New Roman" w:hAnsi="Times New Roman" w:hint="eastAsia"/>
+          <w:sz w:val="24"/>
+          <w:szCs w:val="24"/>
+        </w:rPr>
+        <w:t>7</w:t>
+      </w:r>
+      <w:r>
+        <w:rPr>
+          <w:rFonts w:ascii="Times New Roman" w:hAnsi="Times New Roman"/>
+          <w:sz w:val="24"/>
+          <w:szCs w:val="24"/>
+        </w:rPr>
+        <w:t>.000</w:t>
+      </w:r>
+      <w:r>
+        <w:rPr>
+          <w:rFonts w:ascii="Times New Roman" w:hAnsi="Times New Roman" w:hint="eastAsia"/>
+          <w:sz w:val="24"/>
+          <w:szCs w:val="24"/>
+        </w:rPr>
+        <w:t>s</w:t>
+      </w:r>
+      <w:r>
+        <w:rPr>
+          <w:rFonts w:ascii="Times New Roman" w:hAnsi="Times New Roman" w:hint="eastAsia"/>
+          <w:sz w:val="24"/>
+          <w:szCs w:val="24"/>
+        </w:rPr>
+        <w:t>时，</w:t>
+      </w:r>
+      <w:r>
+        <w:rPr>
+          <w:rFonts w:ascii="Times New Roman" w:hAnsi="Times New Roman" w:hint="eastAsia"/>
+          <w:sz w:val="24"/>
+          <w:szCs w:val="24"/>
+        </w:rPr>
+        <w:t>已有一部分行人从出口离开，剩下的行人依然有条不紊地从障碍物下方依次通过。由于目标出口的吸引力，</w:t>
+      </w:r>
+      <w:r>
+        <w:rPr>
+          <w:rFonts w:ascii="Times New Roman" w:hAnsi="Times New Roman" w:hint="eastAsia"/>
+          <w:sz w:val="24"/>
+          <w:szCs w:val="24"/>
+        </w:rPr>
+        <w:t>行人不会离开地图中部太远，活动范围都仅限于障碍物下方的一小段距离。</w:t>
+      </w:r>
+    </w:p>
+    <w:p>
+      <w:pPr>
+        <w:pStyle w:val="a3"/>
+        <w:spacing w:line="360" w:lineRule="auto"/>
+        <w:ind w:firstLineChars="0"/>
+        <w:rPr>
+          <w:rFonts w:ascii="Times New Roman" w:hAnsi="Times New Roman"/>
+          <w:sz w:val="24"/>
+          <w:szCs w:val="24"/>
+        </w:rPr>
+      </w:pPr>
+      <w:r>
+        <w:rPr>
+          <w:rFonts w:ascii="Times New Roman" w:hAnsi="Times New Roman" w:hint="eastAsia"/>
+          <w:sz w:val="24"/>
+          <w:szCs w:val="24"/>
+        </w:rPr>
+        <w:t>11.000s</w:t>
+      </w:r>
+      <w:r>
+        <w:rPr>
+          <w:rFonts w:ascii="Times New Roman" w:hAnsi="Times New Roman" w:hint="eastAsia"/>
+          <w:sz w:val="24"/>
+          <w:szCs w:val="24"/>
+        </w:rPr>
+        <w:t>时，仿真基本完成，大部分行人已从出口离开。</w:t>
+      </w:r>
+      <w:r>
+        <w:rPr>
+          <w:rFonts w:ascii="Times New Roman" w:hAnsi="Times New Roman" w:hint="eastAsia"/>
+          <w:sz w:val="24"/>
+          <w:szCs w:val="24"/>
+        </w:rPr>
+        <w:t>分析行人的轨迹可以看出，行人全都避开了障碍物，</w:t>
+      </w:r>
+      <w:r>
+        <w:rPr>
+          <w:rFonts w:ascii="Times New Roman" w:hAnsi="Times New Roman" w:hint="eastAsia"/>
+          <w:sz w:val="24"/>
+          <w:szCs w:val="24"/>
+        </w:rPr>
+        <w:t>并始终以出口为移动的最终方向。障碍物左下角的一处杂乱的痕迹说明在那个地方</w:t>
+      </w:r>
+      <w:r>
+        <w:rPr>
+          <w:rFonts w:ascii="Times New Roman" w:hAnsi="Times New Roman" w:hint="eastAsia"/>
+          <w:sz w:val="24"/>
+          <w:szCs w:val="24"/>
+        </w:rPr>
+        <w:t>行人较为密集，行人之间的排斥力</w:t>
+      </w:r>
+      <w:r>
+        <w:rPr>
+          <w:rFonts w:ascii="Times New Roman" w:hAnsi="Times New Roman" w:hint="eastAsia"/>
+          <w:sz w:val="24"/>
+          <w:szCs w:val="24"/>
+        </w:rPr>
+        <w:t>较强</w:t>
+      </w:r>
+      <w:r>
+        <w:rPr>
+          <w:rFonts w:ascii="Times New Roman" w:hAnsi="Times New Roman" w:hint="eastAsia"/>
+          <w:sz w:val="24"/>
+          <w:szCs w:val="24"/>
+        </w:rPr>
+        <w:t>，使得行人的</w:t>
+      </w:r>
+      <w:r>
+        <w:rPr>
+          <w:rFonts w:ascii="Times New Roman" w:hAnsi="Times New Roman" w:hint="eastAsia"/>
+          <w:sz w:val="24"/>
+          <w:szCs w:val="24"/>
+        </w:rPr>
+        <w:t>加速度方向不断改变。</w:t>
+      </w:r>
+    </w:p>
+    <w:p>
+      <w:pPr>
+        <w:pStyle w:val="a3"/>
+        <w:spacing w:line="360" w:lineRule="auto"/>
+        <w:ind w:firstLineChars="0"/>
+        <w:rPr>
+          <w:rFonts w:ascii="Times New Roman" w:hAnsi="Times New Roman"/>
+          <w:sz w:val="24"/>
+          <w:szCs w:val="24"/>
+        </w:rPr>
+      </w:pPr>
+      <w:r>
+        <w:rPr>
+          <w:rFonts w:ascii="Times New Roman" w:hAnsi="Times New Roman" w:hint="eastAsia"/>
+          <w:sz w:val="24"/>
+          <w:szCs w:val="24"/>
+        </w:rPr>
+        <w:t>疏散场景中，本实验实现的模型也达成了预期目标。</w:t>
+      </w:r>
+    </w:p>
+    <w:p>
+      <w:pPr>
+        <w:pStyle w:val="a3"/>
+        <w:numPr>
+          <w:ilvl w:val="0"/>
+          <w:numId w:val="1"/>
+        </w:numPr>
+        <w:ind w:firstLineChars="0"/>
+        <w:rPr>
+          <w:rFonts w:ascii="Times New Roman" w:hAnsi="Times New Roman"/>
           <w:b/>
           <w:sz w:val="30"/>
           <w:szCs w:val="30"/>
         </w:rPr>
-        <w:t>（此处需要添加运行结果的截图，对流和疏散各截四张过程图）</w:t>
-      </w:r>
+      </w:pPr>
+      <w:r>
+        <w:rPr>
+          <w:rFonts w:ascii="Times New Roman" w:hAnsi="Times New Roman" w:hint="eastAsia"/>
+          <w:b/>
+          <w:sz w:val="30"/>
+          <w:szCs w:val="30"/>
+        </w:rPr>
+        <w:t>结论</w:t>
+      </w:r>
+    </w:p>
+    <w:p>
+      <w:pPr>
+        <w:pStyle w:val="a3"/>
+        <w:spacing w:line="360" w:lineRule="auto"/>
+        <w:ind w:firstLineChars="0"/>
+        <w:rPr>
+          <w:rFonts w:ascii="Times New Roman" w:hAnsi="Times New Roman" w:hint="eastAsia"/>
+          <w:sz w:val="24"/>
+          <w:szCs w:val="24"/>
+        </w:rPr>
+      </w:pPr>
+      <w:r>
+        <w:rPr>
+          <w:rFonts w:ascii="Times New Roman" w:hAnsi="Times New Roman" w:hint="eastAsia"/>
+          <w:sz w:val="24"/>
+          <w:szCs w:val="24"/>
+        </w:rPr>
+        <w:t>本实验</w:t>
+      </w:r>
+      <w:r>
+        <w:rPr>
+          <w:rFonts w:ascii="Times New Roman" w:hAnsi="Times New Roman" w:hint="eastAsia"/>
+          <w:sz w:val="24"/>
+          <w:szCs w:val="24"/>
+        </w:rPr>
+        <w:t>通过编程实现社会力模型，实现了对人群对流和疏散场景的图形化仿真，并得到了很好的仿真结果。实验结果验证了社会力模型的</w:t>
+      </w:r>
+      <w:r>
+        <w:rPr>
+          <w:rFonts w:ascii="Times New Roman" w:hAnsi="Times New Roman" w:hint="eastAsia"/>
+          <w:sz w:val="24"/>
+          <w:szCs w:val="24"/>
+        </w:rPr>
+        <w:t>诸多优点，</w:t>
+      </w:r>
+      <w:r>
+        <w:rPr>
+          <w:rFonts w:ascii="Times New Roman" w:hAnsi="Times New Roman" w:hint="eastAsia"/>
+          <w:sz w:val="24"/>
+          <w:szCs w:val="24"/>
+        </w:rPr>
+        <w:t>也表明社会力模型在模拟人群运动时确实能起到很好的效果。对于社会力模型中存在的一些不足，我们对其进行了</w:t>
+      </w:r>
+      <w:r>
+        <w:rPr>
+          <w:rFonts w:ascii="Times New Roman" w:hAnsi="Times New Roman" w:hint="eastAsia"/>
+          <w:sz w:val="24"/>
+          <w:szCs w:val="24"/>
+        </w:rPr>
+        <w:t>补足和</w:t>
+      </w:r>
+      <w:r>
+        <w:rPr>
+          <w:rFonts w:ascii="Times New Roman" w:hAnsi="Times New Roman" w:hint="eastAsia"/>
+          <w:sz w:val="24"/>
+          <w:szCs w:val="24"/>
+        </w:rPr>
+        <w:t>修正，</w:t>
+      </w:r>
+      <w:r>
+        <w:rPr>
+          <w:rFonts w:ascii="Times New Roman" w:hAnsi="Times New Roman" w:hint="eastAsia"/>
+          <w:sz w:val="24"/>
+          <w:szCs w:val="24"/>
+        </w:rPr>
+        <w:t>其</w:t>
+      </w:r>
+      <w:r>
+        <w:rPr>
+          <w:rFonts w:ascii="Times New Roman" w:hAnsi="Times New Roman" w:hint="eastAsia"/>
+          <w:sz w:val="24"/>
+          <w:szCs w:val="24"/>
+        </w:rPr>
+        <w:t>结果</w:t>
+      </w:r>
+      <w:r>
+        <w:rPr>
+          <w:rFonts w:ascii="Times New Roman" w:hAnsi="Times New Roman" w:hint="eastAsia"/>
+          <w:sz w:val="24"/>
+          <w:szCs w:val="24"/>
+        </w:rPr>
+        <w:t>在仿真</w:t>
+      </w:r>
+      <w:r>
+        <w:rPr>
+          <w:rFonts w:ascii="Times New Roman" w:hAnsi="Times New Roman" w:hint="eastAsia"/>
+          <w:sz w:val="24"/>
+          <w:szCs w:val="24"/>
+        </w:rPr>
+        <w:t>模拟中有了正面的体现。</w:t>
+      </w:r>
+      <w:bookmarkStart w:id="1" w:name="_GoBack"/>
+      <w:bookmarkEnd w:id="1"/>
     </w:p>
     <w:sectPr>
       <w:pgSz w:w="11906" w:h="16838"/>
@@ -12599,6 +13981,95 @@
     </w:lvl>
   </w:abstractNum>
   <w:abstractNum w:abstractNumId="8" w15:restartNumberingAfterBreak="0">
+    <w:nsid w:val="359E36E1"/>
+    <w:multiLevelType w:val="hybridMultilevel"/>
+    <w:tmpl w:val="9BC8E688"/>
+    <w:lvl w:ilvl="0" w:tplc="01E4F416">
+      <w:start w:val="1"/>
+      <w:numFmt w:val="decimal"/>
+      <w:lvlText w:val="%1、"/>
+      <w:lvlJc w:val="left"/>
+      <w:pPr>
+        <w:ind w:left="0" w:firstLine="0"/>
+      </w:pPr>
+      <w:rPr>
+        <w:rFonts w:hint="default"/>
+      </w:rPr>
+    </w:lvl>
+    <w:lvl w:ilvl="1" w:tplc="04090019" w:tentative="1">
+      <w:start w:val="1"/>
+      <w:numFmt w:val="lowerLetter"/>
+      <w:lvlText w:val="%2)"/>
+      <w:lvlJc w:val="left"/>
+      <w:pPr>
+        <w:ind w:left="1260" w:hanging="420"/>
+      </w:pPr>
+    </w:lvl>
+    <w:lvl w:ilvl="2" w:tplc="0409001B" w:tentative="1">
+      <w:start w:val="1"/>
+      <w:numFmt w:val="lowerRoman"/>
+      <w:lvlText w:val="%3."/>
+      <w:lvlJc w:val="right"/>
+      <w:pPr>
+        <w:ind w:left="1680" w:hanging="420"/>
+      </w:pPr>
+    </w:lvl>
+    <w:lvl w:ilvl="3" w:tplc="0409000F" w:tentative="1">
+      <w:start w:val="1"/>
+      <w:numFmt w:val="decimal"/>
+      <w:lvlText w:val="%4."/>
+      <w:lvlJc w:val="left"/>
+      <w:pPr>
+        <w:ind w:left="2100" w:hanging="420"/>
+      </w:pPr>
+    </w:lvl>
+    <w:lvl w:ilvl="4" w:tplc="04090019" w:tentative="1">
+      <w:start w:val="1"/>
+      <w:numFmt w:val="lowerLetter"/>
+      <w:lvlText w:val="%5)"/>
+      <w:lvlJc w:val="left"/>
+      <w:pPr>
+        <w:ind w:left="2520" w:hanging="420"/>
+      </w:pPr>
+    </w:lvl>
+    <w:lvl w:ilvl="5" w:tplc="0409001B" w:tentative="1">
+      <w:start w:val="1"/>
+      <w:numFmt w:val="lowerRoman"/>
+      <w:lvlText w:val="%6."/>
+      <w:lvlJc w:val="right"/>
+      <w:pPr>
+        <w:ind w:left="2940" w:hanging="420"/>
+      </w:pPr>
+    </w:lvl>
+    <w:lvl w:ilvl="6" w:tplc="0409000F" w:tentative="1">
+      <w:start w:val="1"/>
+      <w:numFmt w:val="decimal"/>
+      <w:lvlText w:val="%7."/>
+      <w:lvlJc w:val="left"/>
+      <w:pPr>
+        <w:ind w:left="3360" w:hanging="420"/>
+      </w:pPr>
+    </w:lvl>
+    <w:lvl w:ilvl="7" w:tplc="04090019" w:tentative="1">
+      <w:start w:val="1"/>
+      <w:numFmt w:val="lowerLetter"/>
+      <w:lvlText w:val="%8)"/>
+      <w:lvlJc w:val="left"/>
+      <w:pPr>
+        <w:ind w:left="3780" w:hanging="420"/>
+      </w:pPr>
+    </w:lvl>
+    <w:lvl w:ilvl="8" w:tplc="0409001B" w:tentative="1">
+      <w:start w:val="1"/>
+      <w:numFmt w:val="lowerRoman"/>
+      <w:lvlText w:val="%9."/>
+      <w:lvlJc w:val="right"/>
+      <w:pPr>
+        <w:ind w:left="4200" w:hanging="420"/>
+      </w:pPr>
+    </w:lvl>
+  </w:abstractNum>
+  <w:abstractNum w:abstractNumId="9" w15:restartNumberingAfterBreak="0">
     <w:nsid w:val="42B1385F"/>
     <w:multiLevelType w:val="hybridMultilevel"/>
     <w:tmpl w:val="B210806C"/>
@@ -12687,7 +14158,7 @@
       </w:pPr>
     </w:lvl>
   </w:abstractNum>
-  <w:abstractNum w:abstractNumId="9" w15:restartNumberingAfterBreak="0">
+  <w:abstractNum w:abstractNumId="10" w15:restartNumberingAfterBreak="0">
     <w:nsid w:val="47E56781"/>
     <w:multiLevelType w:val="hybridMultilevel"/>
     <w:tmpl w:val="12385D02"/>
@@ -12800,7 +14271,7 @@
       </w:rPr>
     </w:lvl>
   </w:abstractNum>
-  <w:abstractNum w:abstractNumId="10" w15:restartNumberingAfterBreak="0">
+  <w:abstractNum w:abstractNumId="11" w15:restartNumberingAfterBreak="0">
     <w:nsid w:val="524A2F1D"/>
     <w:multiLevelType w:val="hybridMultilevel"/>
     <w:tmpl w:val="43463E10"/>
@@ -12913,7 +14384,7 @@
       </w:rPr>
     </w:lvl>
   </w:abstractNum>
-  <w:abstractNum w:abstractNumId="11" w15:restartNumberingAfterBreak="0">
+  <w:abstractNum w:abstractNumId="12" w15:restartNumberingAfterBreak="0">
     <w:nsid w:val="54835FBE"/>
     <w:multiLevelType w:val="hybridMultilevel"/>
     <w:tmpl w:val="FA9A9068"/>
@@ -13002,7 +14473,7 @@
       </w:pPr>
     </w:lvl>
   </w:abstractNum>
-  <w:abstractNum w:abstractNumId="12" w15:restartNumberingAfterBreak="0">
+  <w:abstractNum w:abstractNumId="13" w15:restartNumberingAfterBreak="0">
     <w:nsid w:val="5E3564C5"/>
     <w:multiLevelType w:val="multilevel"/>
     <w:tmpl w:val="600E7506"/>
@@ -13123,35 +14594,124 @@
       </w:rPr>
     </w:lvl>
   </w:abstractNum>
-  <w:abstractNum w:abstractNumId="13" w15:restartNumberingAfterBreak="0">
-    <w:nsid w:val="6A580948"/>
+  <w:abstractNum w:abstractNumId="14" w15:restartNumberingAfterBreak="0">
+    <w:nsid w:val="64F72A7E"/>
     <w:multiLevelType w:val="hybridMultilevel"/>
-    <w:tmpl w:val="32A8CD3A"/>
-    <w:lvl w:ilvl="0" w:tplc="10A4CF3C">
+    <w:tmpl w:val="2732EB2E"/>
+    <w:lvl w:ilvl="0" w:tplc="AFA004DE">
       <w:start w:val="1"/>
       <w:numFmt w:val="decimal"/>
       <w:lvlText w:val="%1."/>
       <w:lvlJc w:val="left"/>
       <w:pPr>
-        <w:ind w:left="360" w:hanging="360"/>
+        <w:ind w:left="0" w:firstLine="0"/>
       </w:pPr>
       <w:rPr>
         <w:rFonts w:hint="default"/>
       </w:rPr>
     </w:lvl>
-    <w:lvl w:ilvl="1" w:tplc="E8B03C1C">
+    <w:lvl w:ilvl="1" w:tplc="04090019" w:tentative="1">
+      <w:start w:val="1"/>
+      <w:numFmt w:val="lowerLetter"/>
+      <w:lvlText w:val="%2)"/>
+      <w:lvlJc w:val="left"/>
+      <w:pPr>
+        <w:ind w:left="1320" w:hanging="420"/>
+      </w:pPr>
+    </w:lvl>
+    <w:lvl w:ilvl="2" w:tplc="0409001B" w:tentative="1">
+      <w:start w:val="1"/>
+      <w:numFmt w:val="lowerRoman"/>
+      <w:lvlText w:val="%3."/>
+      <w:lvlJc w:val="right"/>
+      <w:pPr>
+        <w:ind w:left="1740" w:hanging="420"/>
+      </w:pPr>
+    </w:lvl>
+    <w:lvl w:ilvl="3" w:tplc="0409000F" w:tentative="1">
+      <w:start w:val="1"/>
+      <w:numFmt w:val="decimal"/>
+      <w:lvlText w:val="%4."/>
+      <w:lvlJc w:val="left"/>
+      <w:pPr>
+        <w:ind w:left="2160" w:hanging="420"/>
+      </w:pPr>
+    </w:lvl>
+    <w:lvl w:ilvl="4" w:tplc="04090019" w:tentative="1">
+      <w:start w:val="1"/>
+      <w:numFmt w:val="lowerLetter"/>
+      <w:lvlText w:val="%5)"/>
+      <w:lvlJc w:val="left"/>
+      <w:pPr>
+        <w:ind w:left="2580" w:hanging="420"/>
+      </w:pPr>
+    </w:lvl>
+    <w:lvl w:ilvl="5" w:tplc="0409001B" w:tentative="1">
+      <w:start w:val="1"/>
+      <w:numFmt w:val="lowerRoman"/>
+      <w:lvlText w:val="%6."/>
+      <w:lvlJc w:val="right"/>
+      <w:pPr>
+        <w:ind w:left="3000" w:hanging="420"/>
+      </w:pPr>
+    </w:lvl>
+    <w:lvl w:ilvl="6" w:tplc="0409000F" w:tentative="1">
+      <w:start w:val="1"/>
+      <w:numFmt w:val="decimal"/>
+      <w:lvlText w:val="%7."/>
+      <w:lvlJc w:val="left"/>
+      <w:pPr>
+        <w:ind w:left="3420" w:hanging="420"/>
+      </w:pPr>
+    </w:lvl>
+    <w:lvl w:ilvl="7" w:tplc="04090019" w:tentative="1">
+      <w:start w:val="1"/>
+      <w:numFmt w:val="lowerLetter"/>
+      <w:lvlText w:val="%8)"/>
+      <w:lvlJc w:val="left"/>
+      <w:pPr>
+        <w:ind w:left="3840" w:hanging="420"/>
+      </w:pPr>
+    </w:lvl>
+    <w:lvl w:ilvl="8" w:tplc="0409001B" w:tentative="1">
+      <w:start w:val="1"/>
+      <w:numFmt w:val="lowerRoman"/>
+      <w:lvlText w:val="%9."/>
+      <w:lvlJc w:val="right"/>
+      <w:pPr>
+        <w:ind w:left="4260" w:hanging="420"/>
+      </w:pPr>
+    </w:lvl>
+  </w:abstractNum>
+  <w:abstractNum w:abstractNumId="15" w15:restartNumberingAfterBreak="0">
+    <w:nsid w:val="6A580948"/>
+    <w:multiLevelType w:val="hybridMultilevel"/>
+    <w:tmpl w:val="F7925DC0"/>
+    <w:lvl w:ilvl="0" w:tplc="10A4CF3C">
+      <w:start w:val="1"/>
+      <w:numFmt w:val="decimal"/>
+      <w:lvlText w:val="%1."/>
+      <w:lvlJc w:val="left"/>
+      <w:pPr>
+        <w:ind w:left="360" w:hanging="360"/>
+      </w:pPr>
+      <w:rPr>
+        <w:rFonts w:hint="default"/>
+      </w:rPr>
+    </w:lvl>
+    <w:lvl w:ilvl="1" w:tplc="800E2E34">
       <w:start w:val="1"/>
       <w:numFmt w:val="decimal"/>
       <w:lvlText w:val="%2、"/>
       <w:lvlJc w:val="left"/>
       <w:pPr>
-        <w:ind w:left="780" w:hanging="360"/>
+        <w:ind w:left="0" w:firstLine="420"/>
       </w:pPr>
       <w:rPr>
-        <w:rFonts w:hint="default"/>
+        <w:rFonts w:ascii="Times New Roman" w:eastAsia="宋体" w:hAnsi="Times New Roman" w:cstheme="minorBidi" w:hint="eastAsia"/>
       </w:rPr>
     </w:lvl>
-    <w:lvl w:ilvl="2" w:tplc="0409001B" w:tentative="1">
+    <w:lvl w:ilvl="2" w:tplc="0409001B">
       <w:start w:val="1"/>
       <w:numFmt w:val="lowerRoman"/>
       <w:lvlText w:val="%3."/>
@@ -13215,7 +14775,7 @@
       </w:pPr>
     </w:lvl>
   </w:abstractNum>
-  <w:abstractNum w:abstractNumId="14" w15:restartNumberingAfterBreak="0">
+  <w:abstractNum w:abstractNumId="16" w15:restartNumberingAfterBreak="0">
     <w:nsid w:val="6BF902F9"/>
     <w:multiLevelType w:val="hybridMultilevel"/>
     <w:tmpl w:val="864A2C4A"/>
@@ -13328,7 +14888,7 @@
       </w:rPr>
     </w:lvl>
   </w:abstractNum>
-  <w:abstractNum w:abstractNumId="15" w15:restartNumberingAfterBreak="0">
+  <w:abstractNum w:abstractNumId="17" w15:restartNumberingAfterBreak="0">
     <w:nsid w:val="75FB6C17"/>
     <w:multiLevelType w:val="hybridMultilevel"/>
     <w:tmpl w:val="CD327F06"/>
@@ -13418,7 +14978,7 @@
     </w:lvl>
   </w:abstractNum>
   <w:num w:numId="1">
-    <w:abstractNumId w:val="11"/>
+    <w:abstractNumId w:val="12"/>
   </w:num>
   <w:num w:numId="2">
     <w:abstractNumId w:val="1"/>
@@ -13427,16 +14987,16 @@
     <w:abstractNumId w:val="7"/>
   </w:num>
   <w:num w:numId="4">
-    <w:abstractNumId w:val="15"/>
+    <w:abstractNumId w:val="17"/>
   </w:num>
   <w:num w:numId="5">
-    <w:abstractNumId w:val="8"/>
+    <w:abstractNumId w:val="9"/>
   </w:num>
   <w:num w:numId="6">
-    <w:abstractNumId w:val="12"/>
+    <w:abstractNumId w:val="13"/>
   </w:num>
   <w:num w:numId="7">
-    <w:abstractNumId w:val="13"/>
+    <w:abstractNumId w:val="15"/>
   </w:num>
   <w:num w:numId="8">
     <w:abstractNumId w:val="6"/>
@@ -13445,7 +15005,7 @@
     <w:abstractNumId w:val="3"/>
   </w:num>
   <w:num w:numId="10">
-    <w:abstractNumId w:val="10"/>
+    <w:abstractNumId w:val="11"/>
   </w:num>
   <w:num w:numId="11">
     <w:abstractNumId w:val="2"/>
@@ -13454,7 +15014,7 @@
     <w:abstractNumId w:val="0"/>
   </w:num>
   <w:num w:numId="13">
-    <w:abstractNumId w:val="9"/>
+    <w:abstractNumId w:val="10"/>
   </w:num>
   <w:num w:numId="14">
     <w:abstractNumId w:val="5"/>
@@ -13463,7 +15023,13 @@
     <w:abstractNumId w:val="4"/>
   </w:num>
   <w:num w:numId="16">
+    <w:abstractNumId w:val="16"/>
+  </w:num>
+  <w:num w:numId="17">
     <w:abstractNumId w:val="14"/>
+  </w:num>
+  <w:num w:numId="18">
+    <w:abstractNumId w:val="8"/>
   </w:num>
 </w:numbering>
 </file>

</xml_diff>

<commit_message>
change code coloe scheme
</commit_message>
<xml_diff>
--- a/社会力模型_实验报告.docx
+++ b/社会力模型_实验报告.docx
@@ -8275,7 +8275,7 @@
       <w:pPr>
         <w:spacing w:line="360" w:lineRule="auto"/>
         <w:rPr>
-          <w:rFonts w:ascii="Times New Roman" w:hAnsi="Times New Roman" w:hint="eastAsia"/>
+          <w:rFonts w:ascii="Times New Roman" w:hAnsi="Times New Roman"/>
           <w:sz w:val="24"/>
           <w:szCs w:val="24"/>
         </w:rPr>
@@ -8285,10 +8285,10 @@
           <w:noProof/>
         </w:rPr>
         <w:drawing>
-          <wp:inline distT="0" distB="0" distL="0" distR="0" wp14:anchorId="1E71982D" wp14:editId="25FADAA9">
-            <wp:extent cx="5274310" cy="302895"/>
-            <wp:effectExtent l="0" t="0" r="2540" b="1905"/>
-            <wp:docPr id="32" name="图片 32"/>
+          <wp:inline distT="0" distB="0" distL="0" distR="0" wp14:anchorId="0C689BC0" wp14:editId="044C5BE1">
+            <wp:extent cx="5274310" cy="306070"/>
+            <wp:effectExtent l="0" t="0" r="2540" b="0"/>
+            <wp:docPr id="28" name="图片 28"/>
             <wp:cNvGraphicFramePr>
               <a:graphicFrameLocks xmlns:a="http://schemas.openxmlformats.org/drawingml/2006/main" noChangeAspect="1"/>
             </wp:cNvGraphicFramePr>
@@ -8308,7 +8308,7 @@
                   <pic:spPr>
                     <a:xfrm>
                       <a:off x="0" y="0"/>
-                      <a:ext cx="5274310" cy="302895"/>
+                      <a:ext cx="5274310" cy="306070"/>
                     </a:xfrm>
                     <a:prstGeom prst="rect">
                       <a:avLst/>
@@ -8535,7 +8535,7 @@
       <w:pPr>
         <w:spacing w:line="360" w:lineRule="auto"/>
         <w:rPr>
-          <w:rFonts w:ascii="Times New Roman" w:hAnsi="Times New Roman" w:hint="eastAsia"/>
+          <w:rFonts w:ascii="Times New Roman" w:hAnsi="Times New Roman"/>
           <w:sz w:val="24"/>
           <w:szCs w:val="24"/>
         </w:rPr>
@@ -8571,7 +8571,7 @@
       <w:pPr>
         <w:spacing w:line="360" w:lineRule="auto"/>
         <w:rPr>
-          <w:rFonts w:ascii="Times New Roman" w:hAnsi="Times New Roman" w:hint="eastAsia"/>
+          <w:rFonts w:ascii="Times New Roman" w:hAnsi="Times New Roman"/>
           <w:sz w:val="24"/>
           <w:szCs w:val="24"/>
         </w:rPr>
@@ -8623,7 +8623,7 @@
       <w:pPr>
         <w:spacing w:line="360" w:lineRule="auto"/>
         <w:rPr>
-          <w:rFonts w:ascii="Times New Roman" w:hAnsi="Times New Roman" w:hint="eastAsia"/>
+          <w:rFonts w:ascii="Times New Roman" w:hAnsi="Times New Roman"/>
           <w:sz w:val="24"/>
           <w:szCs w:val="24"/>
         </w:rPr>
@@ -8652,17 +8652,7 @@
           <w:sz w:val="24"/>
           <w:szCs w:val="24"/>
         </w:rPr>
-        <w:t>：出口的方向，</w:t>
-      </w:r>
-      <w:bookmarkStart w:id="11" w:name="_GoBack"/>
-      <w:bookmarkEnd w:id="11"/>
-      <w:r>
-        <w:rPr>
-          <w:rFonts w:ascii="Times New Roman" w:hAnsi="Times New Roman" w:hint="eastAsia"/>
-          <w:sz w:val="24"/>
-          <w:szCs w:val="24"/>
-        </w:rPr>
-        <w:t>对流模式下才有意义，默认为空</w:t>
+        <w:t>：出口的方向，对流模式下才有意义，默认为空</w:t>
       </w:r>
     </w:p>
     <w:p>
@@ -8827,10 +8817,10 @@
           <w:noProof/>
         </w:rPr>
         <w:drawing>
-          <wp:inline distT="0" distB="0" distL="0" distR="0" wp14:anchorId="7E9C8F0B" wp14:editId="57289A3F">
-            <wp:extent cx="5274310" cy="1114425"/>
-            <wp:effectExtent l="0" t="0" r="2540" b="9525"/>
-            <wp:docPr id="5" name="图片 5"/>
+          <wp:inline distT="0" distB="0" distL="0" distR="0" wp14:anchorId="7AC4994E" wp14:editId="4902DF44">
+            <wp:extent cx="5274310" cy="1378585"/>
+            <wp:effectExtent l="0" t="0" r="2540" b="0"/>
+            <wp:docPr id="29" name="图片 29"/>
             <wp:cNvGraphicFramePr>
               <a:graphicFrameLocks xmlns:a="http://schemas.openxmlformats.org/drawingml/2006/main" noChangeAspect="1"/>
             </wp:cNvGraphicFramePr>
@@ -8850,7 +8840,7 @@
                   <pic:spPr>
                     <a:xfrm>
                       <a:off x="0" y="0"/>
-                      <a:ext cx="5274310" cy="1114425"/>
+                      <a:ext cx="5274310" cy="1378585"/>
                     </a:xfrm>
                     <a:prstGeom prst="rect">
                       <a:avLst/>
@@ -10883,10 +10873,10 @@
           <w:noProof/>
         </w:rPr>
         <w:drawing>
-          <wp:inline distT="0" distB="0" distL="0" distR="0" wp14:anchorId="4BB24977" wp14:editId="11B92743">
-            <wp:extent cx="5274310" cy="972820"/>
+          <wp:inline distT="0" distB="0" distL="0" distR="0" wp14:anchorId="4266B768" wp14:editId="3DE329C5">
+            <wp:extent cx="5274310" cy="1013460"/>
             <wp:effectExtent l="0" t="0" r="2540" b="0"/>
-            <wp:docPr id="11" name="图片 11"/>
+            <wp:docPr id="33" name="图片 33"/>
             <wp:cNvGraphicFramePr>
               <a:graphicFrameLocks xmlns:a="http://schemas.openxmlformats.org/drawingml/2006/main" noChangeAspect="1"/>
             </wp:cNvGraphicFramePr>
@@ -10906,7 +10896,7 @@
                   <pic:spPr>
                     <a:xfrm>
                       <a:off x="0" y="0"/>
-                      <a:ext cx="5274310" cy="972820"/>
+                      <a:ext cx="5274310" cy="1013460"/>
                     </a:xfrm>
                     <a:prstGeom prst="rect">
                       <a:avLst/>
@@ -11240,6 +11230,7 @@
           <w:sz w:val="24"/>
           <w:szCs w:val="24"/>
         </w:rPr>
+        <w:lastRenderedPageBreak/>
         <w:t>量纲</w:t>
       </w:r>
       <w:r>
@@ -11282,7 +11273,6 @@
           <w:sz w:val="24"/>
           <w:szCs w:val="24"/>
         </w:rPr>
-        <w:lastRenderedPageBreak/>
         <w:t>self.B</w:t>
       </w:r>
       <w:proofErr w:type="gramEnd"/>
@@ -12057,10 +12047,10 @@
           <w:noProof/>
         </w:rPr>
         <w:drawing>
-          <wp:inline distT="0" distB="0" distL="0" distR="0" wp14:anchorId="0723DE54" wp14:editId="0614FDB5">
+          <wp:inline distT="0" distB="0" distL="0" distR="0" wp14:anchorId="32E92021" wp14:editId="0D7B1E95">
             <wp:extent cx="5274310" cy="277495"/>
             <wp:effectExtent l="0" t="0" r="2540" b="8255"/>
-            <wp:docPr id="14" name="图片 14"/>
+            <wp:docPr id="34" name="图片 34"/>
             <wp:cNvGraphicFramePr>
               <a:graphicFrameLocks xmlns:a="http://schemas.openxmlformats.org/drawingml/2006/main" noChangeAspect="1"/>
             </wp:cNvGraphicFramePr>
@@ -12125,10 +12115,10 @@
           <w:noProof/>
         </w:rPr>
         <w:drawing>
-          <wp:inline distT="0" distB="0" distL="0" distR="0" wp14:anchorId="6E55BD47" wp14:editId="6A4B334B">
-            <wp:extent cx="5274310" cy="1217295"/>
-            <wp:effectExtent l="0" t="0" r="2540" b="1905"/>
-            <wp:docPr id="15" name="图片 15"/>
+          <wp:inline distT="0" distB="0" distL="0" distR="0" wp14:anchorId="4F5AAB4D" wp14:editId="6830DE30">
+            <wp:extent cx="5274310" cy="1195705"/>
+            <wp:effectExtent l="0" t="0" r="2540" b="4445"/>
+            <wp:docPr id="36" name="图片 36"/>
             <wp:cNvGraphicFramePr>
               <a:graphicFrameLocks xmlns:a="http://schemas.openxmlformats.org/drawingml/2006/main" noChangeAspect="1"/>
             </wp:cNvGraphicFramePr>
@@ -12148,7 +12138,7 @@
                   <pic:spPr>
                     <a:xfrm>
                       <a:off x="0" y="0"/>
-                      <a:ext cx="5274310" cy="1217295"/>
+                      <a:ext cx="5274310" cy="1195705"/>
                     </a:xfrm>
                     <a:prstGeom prst="rect">
                       <a:avLst/>
@@ -12234,10 +12224,10 @@
           <w:noProof/>
         </w:rPr>
         <w:drawing>
-          <wp:inline distT="0" distB="0" distL="0" distR="0" wp14:anchorId="61FBB0AA" wp14:editId="0FB56398">
-            <wp:extent cx="5274310" cy="561340"/>
-            <wp:effectExtent l="0" t="0" r="2540" b="0"/>
-            <wp:docPr id="17" name="图片 17"/>
+          <wp:inline distT="0" distB="0" distL="0" distR="0" wp14:anchorId="3780719C" wp14:editId="116340CE">
+            <wp:extent cx="5274310" cy="561975"/>
+            <wp:effectExtent l="0" t="0" r="2540" b="9525"/>
+            <wp:docPr id="37" name="图片 37"/>
             <wp:cNvGraphicFramePr>
               <a:graphicFrameLocks xmlns:a="http://schemas.openxmlformats.org/drawingml/2006/main" noChangeAspect="1"/>
             </wp:cNvGraphicFramePr>
@@ -12257,7 +12247,7 @@
                   <pic:spPr>
                     <a:xfrm>
                       <a:off x="0" y="0"/>
-                      <a:ext cx="5274310" cy="561340"/>
+                      <a:ext cx="5274310" cy="561975"/>
                     </a:xfrm>
                     <a:prstGeom prst="rect">
                       <a:avLst/>
@@ -12340,10 +12330,10 @@
           <w:noProof/>
         </w:rPr>
         <w:drawing>
-          <wp:inline distT="0" distB="0" distL="0" distR="0" wp14:anchorId="3CBA7F08" wp14:editId="59A83451">
-            <wp:extent cx="5274310" cy="1518920"/>
-            <wp:effectExtent l="0" t="0" r="2540" b="5080"/>
-            <wp:docPr id="16" name="图片 16"/>
+          <wp:inline distT="0" distB="0" distL="0" distR="0" wp14:anchorId="39BCD292" wp14:editId="56270C9D">
+            <wp:extent cx="5274310" cy="1511300"/>
+            <wp:effectExtent l="0" t="0" r="2540" b="0"/>
+            <wp:docPr id="38" name="图片 38"/>
             <wp:cNvGraphicFramePr>
               <a:graphicFrameLocks xmlns:a="http://schemas.openxmlformats.org/drawingml/2006/main" noChangeAspect="1"/>
             </wp:cNvGraphicFramePr>
@@ -12363,7 +12353,7 @@
                   <pic:spPr>
                     <a:xfrm>
                       <a:off x="0" y="0"/>
-                      <a:ext cx="5274310" cy="1518920"/>
+                      <a:ext cx="5274310" cy="1511300"/>
                     </a:xfrm>
                     <a:prstGeom prst="rect">
                       <a:avLst/>
@@ -12414,10 +12404,10 @@
           <w:noProof/>
         </w:rPr>
         <w:drawing>
-          <wp:inline distT="0" distB="0" distL="0" distR="0" wp14:anchorId="24EBDC2C" wp14:editId="076A482C">
-            <wp:extent cx="5274310" cy="1616075"/>
-            <wp:effectExtent l="0" t="0" r="2540" b="3175"/>
-            <wp:docPr id="12" name="图片 12"/>
+          <wp:inline distT="0" distB="0" distL="0" distR="0" wp14:anchorId="0F202DE9" wp14:editId="4F65EE91">
+            <wp:extent cx="5274310" cy="1642745"/>
+            <wp:effectExtent l="0" t="0" r="2540" b="0"/>
+            <wp:docPr id="39" name="图片 39"/>
             <wp:cNvGraphicFramePr>
               <a:graphicFrameLocks xmlns:a="http://schemas.openxmlformats.org/drawingml/2006/main" noChangeAspect="1"/>
             </wp:cNvGraphicFramePr>
@@ -12437,7 +12427,7 @@
                   <pic:spPr>
                     <a:xfrm>
                       <a:off x="0" y="0"/>
-                      <a:ext cx="5274310" cy="1616075"/>
+                      <a:ext cx="5274310" cy="1642745"/>
                     </a:xfrm>
                     <a:prstGeom prst="rect">
                       <a:avLst/>
@@ -12488,10 +12478,10 @@
           <w:noProof/>
         </w:rPr>
         <w:drawing>
-          <wp:inline distT="0" distB="0" distL="0" distR="0" wp14:anchorId="135F7EB4" wp14:editId="518C7424">
-            <wp:extent cx="5274310" cy="1614170"/>
-            <wp:effectExtent l="0" t="0" r="2540" b="5080"/>
-            <wp:docPr id="13" name="图片 13"/>
+          <wp:inline distT="0" distB="0" distL="0" distR="0" wp14:anchorId="5C3CD629" wp14:editId="0439F37D">
+            <wp:extent cx="5274310" cy="1592580"/>
+            <wp:effectExtent l="0" t="0" r="2540" b="7620"/>
+            <wp:docPr id="40" name="图片 40"/>
             <wp:cNvGraphicFramePr>
               <a:graphicFrameLocks xmlns:a="http://schemas.openxmlformats.org/drawingml/2006/main" noChangeAspect="1"/>
             </wp:cNvGraphicFramePr>
@@ -12511,7 +12501,7 @@
                   <pic:spPr>
                     <a:xfrm>
                       <a:off x="0" y="0"/>
-                      <a:ext cx="5274310" cy="1614170"/>
+                      <a:ext cx="5274310" cy="1592580"/>
                     </a:xfrm>
                     <a:prstGeom prst="rect">
                       <a:avLst/>
@@ -12752,10 +12742,10 @@
           <w:noProof/>
         </w:rPr>
         <w:drawing>
-          <wp:inline distT="0" distB="0" distL="0" distR="0" wp14:anchorId="6A6F0E5C" wp14:editId="4186DDE7">
-            <wp:extent cx="5274310" cy="506730"/>
-            <wp:effectExtent l="0" t="0" r="2540" b="7620"/>
-            <wp:docPr id="26" name="图片 26"/>
+          <wp:inline distT="0" distB="0" distL="0" distR="0" wp14:anchorId="45D2F27E" wp14:editId="01CEBEC7">
+            <wp:extent cx="5274310" cy="382270"/>
+            <wp:effectExtent l="0" t="0" r="2540" b="0"/>
+            <wp:docPr id="41" name="图片 41"/>
             <wp:cNvGraphicFramePr>
               <a:graphicFrameLocks xmlns:a="http://schemas.openxmlformats.org/drawingml/2006/main" noChangeAspect="1"/>
             </wp:cNvGraphicFramePr>
@@ -12775,7 +12765,7 @@
                   <pic:spPr>
                     <a:xfrm>
                       <a:off x="0" y="0"/>
-                      <a:ext cx="5274310" cy="506730"/>
+                      <a:ext cx="5274310" cy="382270"/>
                     </a:xfrm>
                     <a:prstGeom prst="rect">
                       <a:avLst/>
@@ -12970,10 +12960,10 @@
           <w:noProof/>
         </w:rPr>
         <w:drawing>
-          <wp:inline distT="0" distB="0" distL="0" distR="0" wp14:anchorId="6DFBB1C5" wp14:editId="6BDFBE03">
-            <wp:extent cx="4259949" cy="449619"/>
-            <wp:effectExtent l="0" t="0" r="7620" b="7620"/>
-            <wp:docPr id="27" name="图片 27"/>
+          <wp:inline distT="0" distB="0" distL="0" distR="0" wp14:anchorId="6F1E41C9" wp14:editId="76CEBD1E">
+            <wp:extent cx="4419983" cy="381033"/>
+            <wp:effectExtent l="0" t="0" r="0" b="0"/>
+            <wp:docPr id="42" name="图片 42"/>
             <wp:cNvGraphicFramePr>
               <a:graphicFrameLocks xmlns:a="http://schemas.openxmlformats.org/drawingml/2006/main" noChangeAspect="1"/>
             </wp:cNvGraphicFramePr>
@@ -12993,7 +12983,7 @@
                   <pic:spPr>
                     <a:xfrm>
                       <a:off x="0" y="0"/>
-                      <a:ext cx="4259949" cy="449619"/>
+                      <a:ext cx="4419983" cy="381033"/>
                     </a:xfrm>
                     <a:prstGeom prst="rect">
                       <a:avLst/>
@@ -13016,7 +13006,7 @@
         <w:spacing w:line="360" w:lineRule="auto"/>
         <w:ind w:firstLineChars="0"/>
         <w:rPr>
-          <w:rFonts w:ascii="Times New Roman" w:hAnsi="Times New Roman" w:hint="eastAsia"/>
+          <w:rFonts w:ascii="Times New Roman" w:hAnsi="Times New Roman"/>
           <w:sz w:val="24"/>
           <w:szCs w:val="24"/>
         </w:rPr>
@@ -13389,14 +13379,13 @@
       </w:pPr>
       <w:r>
         <w:rPr>
-          <w:rFonts w:hint="eastAsia"/>
           <w:noProof/>
         </w:rPr>
         <w:drawing>
-          <wp:inline distT="0" distB="0" distL="0" distR="0" wp14:anchorId="3C348CC3" wp14:editId="10DA4DA6">
-            <wp:extent cx="5274310" cy="801370"/>
+          <wp:inline distT="0" distB="0" distL="0" distR="0" wp14:anchorId="03961F45" wp14:editId="2C654455">
+            <wp:extent cx="5274310" cy="692785"/>
             <wp:effectExtent l="0" t="0" r="2540" b="0"/>
-            <wp:docPr id="19" name="图片 19"/>
+            <wp:docPr id="43" name="图片 43"/>
             <wp:cNvGraphicFramePr>
               <a:graphicFrameLocks xmlns:a="http://schemas.openxmlformats.org/drawingml/2006/main" noChangeAspect="1"/>
             </wp:cNvGraphicFramePr>
@@ -13404,17 +13393,11 @@
               <a:graphicData uri="http://schemas.openxmlformats.org/drawingml/2006/picture">
                 <pic:pic xmlns:pic="http://schemas.openxmlformats.org/drawingml/2006/picture">
                   <pic:nvPicPr>
-                    <pic:cNvPr id="19" name="B40BBC2.tmp"/>
+                    <pic:cNvPr id="1" name=""/>
                     <pic:cNvPicPr/>
                   </pic:nvPicPr>
                   <pic:blipFill>
-                    <a:blip r:embed="rId30">
-                      <a:extLst>
-                        <a:ext uri="{28A0092B-C50C-407E-A947-70E740481C1C}">
-                          <a14:useLocalDpi xmlns:a14="http://schemas.microsoft.com/office/drawing/2010/main" val="0"/>
-                        </a:ext>
-                      </a:extLst>
-                    </a:blip>
+                    <a:blip r:embed="rId30"/>
                     <a:stretch>
                       <a:fillRect/>
                     </a:stretch>
@@ -13422,7 +13405,7 @@
                   <pic:spPr>
                     <a:xfrm>
                       <a:off x="0" y="0"/>
-                      <a:ext cx="5274310" cy="801370"/>
+                      <a:ext cx="5274310" cy="692785"/>
                     </a:xfrm>
                     <a:prstGeom prst="rect">
                       <a:avLst/>
@@ -13476,15 +13459,14 @@
       </w:pPr>
       <w:r>
         <w:rPr>
-          <w:rFonts w:hint="eastAsia"/>
           <w:noProof/>
         </w:rPr>
         <w:lastRenderedPageBreak/>
         <w:drawing>
-          <wp:inline distT="0" distB="0" distL="0" distR="0" wp14:anchorId="6C0AA7E1" wp14:editId="4BE32891">
-            <wp:extent cx="5274310" cy="4240530"/>
-            <wp:effectExtent l="0" t="0" r="2540" b="7620"/>
-            <wp:docPr id="20" name="图片 20"/>
+          <wp:inline distT="0" distB="0" distL="0" distR="0" wp14:anchorId="2C413629" wp14:editId="5187F3DD">
+            <wp:extent cx="5274310" cy="3686810"/>
+            <wp:effectExtent l="0" t="0" r="2540" b="8890"/>
+            <wp:docPr id="44" name="图片 44"/>
             <wp:cNvGraphicFramePr>
               <a:graphicFrameLocks xmlns:a="http://schemas.openxmlformats.org/drawingml/2006/main" noChangeAspect="1"/>
             </wp:cNvGraphicFramePr>
@@ -13492,17 +13474,11 @@
               <a:graphicData uri="http://schemas.openxmlformats.org/drawingml/2006/picture">
                 <pic:pic xmlns:pic="http://schemas.openxmlformats.org/drawingml/2006/picture">
                   <pic:nvPicPr>
-                    <pic:cNvPr id="20" name="B40DC08.tmp"/>
+                    <pic:cNvPr id="1" name=""/>
                     <pic:cNvPicPr/>
                   </pic:nvPicPr>
                   <pic:blipFill>
-                    <a:blip r:embed="rId31">
-                      <a:extLst>
-                        <a:ext uri="{28A0092B-C50C-407E-A947-70E740481C1C}">
-                          <a14:useLocalDpi xmlns:a14="http://schemas.microsoft.com/office/drawing/2010/main" val="0"/>
-                        </a:ext>
-                      </a:extLst>
-                    </a:blip>
+                    <a:blip r:embed="rId31"/>
                     <a:stretch>
                       <a:fillRect/>
                     </a:stretch>
@@ -13510,7 +13486,7 @@
                   <pic:spPr>
                     <a:xfrm>
                       <a:off x="0" y="0"/>
-                      <a:ext cx="5274310" cy="4240530"/>
+                      <a:ext cx="5274310" cy="3686810"/>
                     </a:xfrm>
                     <a:prstGeom prst="rect">
                       <a:avLst/>
@@ -13568,13 +13544,12 @@
       <w:r>
         <w:rPr>
           <w:noProof/>
-          <w:sz w:val="21"/>
         </w:rPr>
         <w:drawing>
-          <wp:inline distT="0" distB="0" distL="0" distR="0" wp14:anchorId="77268400" wp14:editId="5893AE23">
-            <wp:extent cx="5174428" cy="2187130"/>
-            <wp:effectExtent l="0" t="0" r="7620" b="3810"/>
-            <wp:docPr id="22" name="图片 22"/>
+          <wp:inline distT="0" distB="0" distL="0" distR="0" wp14:anchorId="4BA7A416" wp14:editId="0925DC67">
+            <wp:extent cx="5274310" cy="1924050"/>
+            <wp:effectExtent l="0" t="0" r="2540" b="0"/>
+            <wp:docPr id="45" name="图片 45"/>
             <wp:cNvGraphicFramePr>
               <a:graphicFrameLocks xmlns:a="http://schemas.openxmlformats.org/drawingml/2006/main" noChangeAspect="1"/>
             </wp:cNvGraphicFramePr>
@@ -13582,17 +13557,11 @@
               <a:graphicData uri="http://schemas.openxmlformats.org/drawingml/2006/picture">
                 <pic:pic xmlns:pic="http://schemas.openxmlformats.org/drawingml/2006/picture">
                   <pic:nvPicPr>
-                    <pic:cNvPr id="22" name="B40AA0E.tmp"/>
+                    <pic:cNvPr id="1" name=""/>
                     <pic:cNvPicPr/>
                   </pic:nvPicPr>
                   <pic:blipFill>
-                    <a:blip r:embed="rId32">
-                      <a:extLst>
-                        <a:ext uri="{28A0092B-C50C-407E-A947-70E740481C1C}">
-                          <a14:useLocalDpi xmlns:a14="http://schemas.microsoft.com/office/drawing/2010/main" val="0"/>
-                        </a:ext>
-                      </a:extLst>
-                    </a:blip>
+                    <a:blip r:embed="rId32"/>
                     <a:stretch>
                       <a:fillRect/>
                     </a:stretch>
@@ -13600,7 +13569,7 @@
                   <pic:spPr>
                     <a:xfrm>
                       <a:off x="0" y="0"/>
-                      <a:ext cx="5174428" cy="2187130"/>
+                      <a:ext cx="5274310" cy="1924050"/>
                     </a:xfrm>
                     <a:prstGeom prst="rect">
                       <a:avLst/>
@@ -13658,16 +13627,14 @@
       </w:pPr>
       <w:r>
         <w:rPr>
-          <w:rFonts w:hint="eastAsia"/>
           <w:noProof/>
-          <w:sz w:val="21"/>
         </w:rPr>
         <w:lastRenderedPageBreak/>
         <w:drawing>
-          <wp:inline distT="0" distB="0" distL="0" distR="0" wp14:anchorId="6A775DA6" wp14:editId="1755B8E2">
-            <wp:extent cx="5274310" cy="3227705"/>
+          <wp:inline distT="0" distB="0" distL="0" distR="0" wp14:anchorId="6A901DFA" wp14:editId="5DDA1DF8">
+            <wp:extent cx="5274310" cy="2828290"/>
             <wp:effectExtent l="0" t="0" r="2540" b="0"/>
-            <wp:docPr id="21" name="图片 21"/>
+            <wp:docPr id="46" name="图片 46"/>
             <wp:cNvGraphicFramePr>
               <a:graphicFrameLocks xmlns:a="http://schemas.openxmlformats.org/drawingml/2006/main" noChangeAspect="1"/>
             </wp:cNvGraphicFramePr>
@@ -13675,17 +13642,11 @@
               <a:graphicData uri="http://schemas.openxmlformats.org/drawingml/2006/picture">
                 <pic:pic xmlns:pic="http://schemas.openxmlformats.org/drawingml/2006/picture">
                   <pic:nvPicPr>
-                    <pic:cNvPr id="21" name="B4017C0.tmp"/>
+                    <pic:cNvPr id="1" name=""/>
                     <pic:cNvPicPr/>
                   </pic:nvPicPr>
                   <pic:blipFill>
-                    <a:blip r:embed="rId33">
-                      <a:extLst>
-                        <a:ext uri="{28A0092B-C50C-407E-A947-70E740481C1C}">
-                          <a14:useLocalDpi xmlns:a14="http://schemas.microsoft.com/office/drawing/2010/main" val="0"/>
-                        </a:ext>
-                      </a:extLst>
-                    </a:blip>
+                    <a:blip r:embed="rId33"/>
                     <a:stretch>
                       <a:fillRect/>
                     </a:stretch>
@@ -13693,7 +13654,7 @@
                   <pic:spPr>
                     <a:xfrm>
                       <a:off x="0" y="0"/>
-                      <a:ext cx="5274310" cy="3227705"/>
+                      <a:ext cx="5274310" cy="2828290"/>
                     </a:xfrm>
                     <a:prstGeom prst="rect">
                       <a:avLst/>
@@ -13767,15 +13728,13 @@
       </w:pPr>
       <w:r>
         <w:rPr>
-          <w:rFonts w:hint="eastAsia"/>
           <w:noProof/>
-          <w:sz w:val="21"/>
         </w:rPr>
         <w:drawing>
-          <wp:inline distT="0" distB="0" distL="0" distR="0" wp14:anchorId="138633CB" wp14:editId="05C582D1">
-            <wp:extent cx="3383573" cy="3650296"/>
-            <wp:effectExtent l="0" t="0" r="7620" b="7620"/>
-            <wp:docPr id="23" name="图片 23"/>
+          <wp:inline distT="0" distB="0" distL="0" distR="0" wp14:anchorId="2649961B" wp14:editId="701042AD">
+            <wp:extent cx="4031329" cy="3673158"/>
+            <wp:effectExtent l="0" t="0" r="7620" b="3810"/>
+            <wp:docPr id="48" name="图片 48"/>
             <wp:cNvGraphicFramePr>
               <a:graphicFrameLocks xmlns:a="http://schemas.openxmlformats.org/drawingml/2006/main" noChangeAspect="1"/>
             </wp:cNvGraphicFramePr>
@@ -13783,17 +13742,11 @@
               <a:graphicData uri="http://schemas.openxmlformats.org/drawingml/2006/picture">
                 <pic:pic xmlns:pic="http://schemas.openxmlformats.org/drawingml/2006/picture">
                   <pic:nvPicPr>
-                    <pic:cNvPr id="23" name="B40F86E.tmp"/>
+                    <pic:cNvPr id="1" name=""/>
                     <pic:cNvPicPr/>
                   </pic:nvPicPr>
                   <pic:blipFill>
-                    <a:blip r:embed="rId34">
-                      <a:extLst>
-                        <a:ext uri="{28A0092B-C50C-407E-A947-70E740481C1C}">
-                          <a14:useLocalDpi xmlns:a14="http://schemas.microsoft.com/office/drawing/2010/main" val="0"/>
-                        </a:ext>
-                      </a:extLst>
-                    </a:blip>
+                    <a:blip r:embed="rId34"/>
                     <a:stretch>
                       <a:fillRect/>
                     </a:stretch>
@@ -13801,7 +13754,7 @@
                   <pic:spPr>
                     <a:xfrm>
                       <a:off x="0" y="0"/>
-                      <a:ext cx="3383573" cy="3650296"/>
+                      <a:ext cx="4031329" cy="3673158"/>
                     </a:xfrm>
                     <a:prstGeom prst="rect">
                       <a:avLst/>
@@ -13859,16 +13812,14 @@
       </w:pPr>
       <w:r>
         <w:rPr>
-          <w:rFonts w:hint="eastAsia"/>
           <w:noProof/>
-          <w:sz w:val="21"/>
         </w:rPr>
         <w:lastRenderedPageBreak/>
         <w:drawing>
-          <wp:inline distT="0" distB="0" distL="0" distR="0" wp14:anchorId="690AEF9A" wp14:editId="23621633">
-            <wp:extent cx="3345470" cy="2575783"/>
-            <wp:effectExtent l="0" t="0" r="7620" b="0"/>
-            <wp:docPr id="24" name="图片 24"/>
+          <wp:inline distT="0" distB="0" distL="0" distR="0" wp14:anchorId="4A077F76" wp14:editId="1CB19BD3">
+            <wp:extent cx="3825572" cy="2537680"/>
+            <wp:effectExtent l="0" t="0" r="3810" b="0"/>
+            <wp:docPr id="49" name="图片 49"/>
             <wp:cNvGraphicFramePr>
               <a:graphicFrameLocks xmlns:a="http://schemas.openxmlformats.org/drawingml/2006/main" noChangeAspect="1"/>
             </wp:cNvGraphicFramePr>
@@ -13876,17 +13827,11 @@
               <a:graphicData uri="http://schemas.openxmlformats.org/drawingml/2006/picture">
                 <pic:pic xmlns:pic="http://schemas.openxmlformats.org/drawingml/2006/picture">
                   <pic:nvPicPr>
-                    <pic:cNvPr id="24" name="B40DFC2.tmp"/>
+                    <pic:cNvPr id="1" name=""/>
                     <pic:cNvPicPr/>
                   </pic:nvPicPr>
                   <pic:blipFill>
-                    <a:blip r:embed="rId35">
-                      <a:extLst>
-                        <a:ext uri="{28A0092B-C50C-407E-A947-70E740481C1C}">
-                          <a14:useLocalDpi xmlns:a14="http://schemas.microsoft.com/office/drawing/2010/main" val="0"/>
-                        </a:ext>
-                      </a:extLst>
-                    </a:blip>
+                    <a:blip r:embed="rId35"/>
                     <a:stretch>
                       <a:fillRect/>
                     </a:stretch>
@@ -13894,7 +13839,7 @@
                   <pic:spPr>
                     <a:xfrm>
                       <a:off x="0" y="0"/>
-                      <a:ext cx="3345470" cy="2575783"/>
+                      <a:ext cx="3825572" cy="2537680"/>
                     </a:xfrm>
                     <a:prstGeom prst="rect">
                       <a:avLst/>
@@ -13984,7 +13929,7 @@
           <w:sz w:val="28"/>
         </w:rPr>
       </w:pPr>
-      <w:bookmarkStart w:id="12" w:name="_Toc533549772"/>
+      <w:bookmarkStart w:id="11" w:name="_Toc533549772"/>
       <w:r>
         <w:rPr>
           <w:rFonts w:hint="eastAsia"/>
@@ -13999,7 +13944,7 @@
         </w:rPr>
         <w:t>调试过程</w:t>
       </w:r>
-      <w:bookmarkEnd w:id="12"/>
+      <w:bookmarkEnd w:id="11"/>
     </w:p>
     <w:p>
       <w:pPr>
@@ -14123,14 +14068,14 @@
         <w:rPr>
           <w:rFonts w:hint="eastAsia"/>
         </w:rPr>
-        <w:t>为了解决这个问题，我们采取了两个措施：一是限制行人初始位置的密集程度，使仿真刚开始时行人之间不会发生重叠；二是限制行人的最</w:t>
+        <w:t>为了解决这个问题，我们采取了两个措施：一是限制行人初始位置的密集程度，使仿真刚开始时行人之间不会发生重叠；二是限制行人的最大速度及最大加速度，使其不会受到过大的社会力。这两种调整都是符合实际的，</w:t>
       </w:r>
       <w:r>
         <w:rPr>
           <w:rFonts w:hint="eastAsia"/>
         </w:rPr>
         <w:lastRenderedPageBreak/>
-        <w:t>大速度及最大加速度，使其不会受到过大的社会力。这两种调整都是符合实际的，在模型仿真时取得了很好的效果，有效消除了原本存在的跳变问题。</w:t>
+        <w:t>在模型仿真时取得了很好的效果，有效消除了原本存在的跳变问题。</w:t>
       </w:r>
     </w:p>
     <w:p>
@@ -14490,7 +14435,7 @@
       <w:pPr>
         <w:spacing w:line="360" w:lineRule="auto"/>
         <w:rPr>
-          <w:rFonts w:ascii="Times New Roman" w:hAnsi="Times New Roman" w:hint="eastAsia"/>
+          <w:rFonts w:ascii="Times New Roman" w:hAnsi="Times New Roman"/>
           <w:sz w:val="24"/>
           <w:szCs w:val="24"/>
         </w:rPr>
@@ -14500,10 +14445,10 @@
           <w:noProof/>
         </w:rPr>
         <w:drawing>
-          <wp:inline distT="0" distB="0" distL="0" distR="0" wp14:anchorId="15052E1A" wp14:editId="02C6525F">
-            <wp:extent cx="5274310" cy="941070"/>
+          <wp:inline distT="0" distB="0" distL="0" distR="0" wp14:anchorId="2474B784" wp14:editId="229E8CE2">
+            <wp:extent cx="5274310" cy="1051560"/>
             <wp:effectExtent l="0" t="0" r="2540" b="0"/>
-            <wp:docPr id="31" name="图片 31"/>
+            <wp:docPr id="50" name="图片 50"/>
             <wp:cNvGraphicFramePr>
               <a:graphicFrameLocks xmlns:a="http://schemas.openxmlformats.org/drawingml/2006/main" noChangeAspect="1"/>
             </wp:cNvGraphicFramePr>
@@ -14523,7 +14468,7 @@
                   <pic:spPr>
                     <a:xfrm>
                       <a:off x="0" y="0"/>
-                      <a:ext cx="5274310" cy="941070"/>
+                      <a:ext cx="5274310" cy="1051560"/>
                     </a:xfrm>
                     <a:prstGeom prst="rect">
                       <a:avLst/>
@@ -14535,6 +14480,8 @@
           </wp:inline>
         </w:drawing>
       </w:r>
+      <w:bookmarkStart w:id="12" w:name="_GoBack"/>
+      <w:bookmarkEnd w:id="12"/>
     </w:p>
     <w:p>
       <w:pPr>
@@ -15911,6 +15858,7 @@
         <w:docPartUnique/>
       </w:docPartObj>
     </w:sdtPr>
+    <w:sdtEndPr/>
     <w:sdtContent>
       <w:p>
         <w:pPr>
@@ -19003,7 +18951,7 @@
 </file>
 
 <file path=customXml/itemProps1.xml><?xml version="1.0" encoding="utf-8"?>
-<ds:datastoreItem xmlns:ds="http://schemas.openxmlformats.org/officeDocument/2006/customXml" ds:itemID="{AFB38492-A0EE-42F3-B208-98BE5C4AB4E0}">
+<ds:datastoreItem xmlns:ds="http://schemas.openxmlformats.org/officeDocument/2006/customXml" ds:itemID="{7D7CC6E6-F6DB-4E0F-94F1-0C01CF2ED6CD}">
   <ds:schemaRefs>
     <ds:schemaRef ds:uri="http://schemas.openxmlformats.org/officeDocument/2006/bibliography"/>
   </ds:schemaRefs>

</xml_diff>

<commit_message>
update lab report: add formula in calculation W[1-20]; add student number and name
</commit_message>
<xml_diff>
--- a/社会力模型_实验报告.docx
+++ b/社会力模型_实验报告.docx
@@ -538,53 +538,6 @@
               </w:rPr>
               <w:t>学号</w:t>
             </w:r>
-          </w:p>
-        </w:tc>
-        <w:tc>
-          <w:tcPr>
-            <w:tcW w:w="4371" w:type="dxa"/>
-            <w:tcBorders>
-              <w:top w:val="single" w:sz="4" w:space="0" w:color="auto"/>
-              <w:bottom w:val="single" w:sz="4" w:space="0" w:color="auto"/>
-            </w:tcBorders>
-            <w:vAlign w:val="center"/>
-          </w:tcPr>
-          <w:p>
-            <w:pPr>
-              <w:spacing w:line="600" w:lineRule="exact"/>
-              <w:jc w:val="center"/>
-              <w:rPr>
-                <w:rFonts w:eastAsia="黑体"/>
-                <w:spacing w:val="30"/>
-                <w:kern w:val="10"/>
-                <w:sz w:val="30"/>
-              </w:rPr>
-            </w:pPr>
-          </w:p>
-        </w:tc>
-      </w:tr>
-      <w:tr>
-        <w:trPr>
-          <w:trHeight w:val="631"/>
-        </w:trPr>
-        <w:tc>
-          <w:tcPr>
-            <w:tcW w:w="2448" w:type="dxa"/>
-            <w:tcBorders>
-              <w:bottom w:val="nil"/>
-            </w:tcBorders>
-          </w:tcPr>
-          <w:p>
-            <w:pPr>
-              <w:spacing w:line="600" w:lineRule="exact"/>
-              <w:jc w:val="distribute"/>
-              <w:rPr>
-                <w:rFonts w:eastAsia="黑体"/>
-                <w:spacing w:val="30"/>
-                <w:kern w:val="10"/>
-                <w:sz w:val="30"/>
-              </w:rPr>
-            </w:pPr>
             <w:r>
               <w:rPr>
                 <w:rFonts w:eastAsia="黑体" w:hint="eastAsia"/>
@@ -616,6 +569,152 @@
                 <w:sz w:val="30"/>
               </w:rPr>
             </w:pPr>
+            <w:r>
+              <w:rPr>
+                <w:rFonts w:eastAsia="黑体" w:hint="eastAsia"/>
+                <w:spacing w:val="30"/>
+                <w:kern w:val="10"/>
+                <w:sz w:val="30"/>
+              </w:rPr>
+              <w:t>16061028</w:t>
+            </w:r>
+            <w:r>
+              <w:rPr>
+                <w:rFonts w:eastAsia="黑体"/>
+                <w:spacing w:val="30"/>
+                <w:kern w:val="10"/>
+                <w:sz w:val="30"/>
+              </w:rPr>
+              <w:t xml:space="preserve"> </w:t>
+            </w:r>
+            <w:proofErr w:type="gramStart"/>
+            <w:r>
+              <w:rPr>
+                <w:rFonts w:eastAsia="黑体" w:hint="eastAsia"/>
+                <w:spacing w:val="30"/>
+                <w:kern w:val="10"/>
+                <w:sz w:val="30"/>
+              </w:rPr>
+              <w:t>刘乔杨</w:t>
+            </w:r>
+            <w:proofErr w:type="gramEnd"/>
+          </w:p>
+          <w:p>
+            <w:pPr>
+              <w:spacing w:line="600" w:lineRule="exact"/>
+              <w:jc w:val="center"/>
+              <w:rPr>
+                <w:rFonts w:eastAsia="黑体"/>
+                <w:spacing w:val="30"/>
+                <w:kern w:val="10"/>
+                <w:sz w:val="30"/>
+              </w:rPr>
+            </w:pPr>
+            <w:r>
+              <w:rPr>
+                <w:rFonts w:eastAsia="黑体" w:hint="eastAsia"/>
+                <w:spacing w:val="30"/>
+                <w:kern w:val="10"/>
+                <w:sz w:val="30"/>
+              </w:rPr>
+              <w:t>16061040</w:t>
+            </w:r>
+            <w:r>
+              <w:rPr>
+                <w:rFonts w:eastAsia="黑体"/>
+                <w:spacing w:val="30"/>
+                <w:kern w:val="10"/>
+                <w:sz w:val="30"/>
+              </w:rPr>
+              <w:t xml:space="preserve"> </w:t>
+            </w:r>
+            <w:r>
+              <w:rPr>
+                <w:rFonts w:eastAsia="黑体" w:hint="eastAsia"/>
+                <w:spacing w:val="30"/>
+                <w:kern w:val="10"/>
+                <w:sz w:val="30"/>
+              </w:rPr>
+              <w:t>王科翔</w:t>
+            </w:r>
+          </w:p>
+          <w:p>
+            <w:pPr>
+              <w:spacing w:line="600" w:lineRule="exact"/>
+              <w:jc w:val="center"/>
+              <w:rPr>
+                <w:rFonts w:eastAsia="黑体"/>
+                <w:spacing w:val="30"/>
+                <w:kern w:val="10"/>
+                <w:sz w:val="30"/>
+              </w:rPr>
+            </w:pPr>
+            <w:r>
+              <w:rPr>
+                <w:rFonts w:eastAsia="黑体" w:hint="eastAsia"/>
+                <w:spacing w:val="30"/>
+                <w:kern w:val="10"/>
+                <w:sz w:val="30"/>
+              </w:rPr>
+              <w:t>16061037</w:t>
+            </w:r>
+            <w:r>
+              <w:rPr>
+                <w:rFonts w:eastAsia="黑体"/>
+                <w:spacing w:val="30"/>
+                <w:kern w:val="10"/>
+                <w:sz w:val="30"/>
+              </w:rPr>
+              <w:t xml:space="preserve"> </w:t>
+            </w:r>
+            <w:r>
+              <w:rPr>
+                <w:rFonts w:eastAsia="黑体" w:hint="eastAsia"/>
+                <w:spacing w:val="30"/>
+                <w:kern w:val="10"/>
+                <w:sz w:val="30"/>
+              </w:rPr>
+              <w:t>刘赫铭</w:t>
+            </w:r>
+          </w:p>
+          <w:p>
+            <w:pPr>
+              <w:spacing w:line="600" w:lineRule="exact"/>
+              <w:jc w:val="center"/>
+              <w:rPr>
+                <w:rFonts w:eastAsia="黑体" w:hint="eastAsia"/>
+                <w:spacing w:val="30"/>
+                <w:kern w:val="10"/>
+                <w:sz w:val="30"/>
+              </w:rPr>
+            </w:pPr>
+            <w:r>
+              <w:rPr>
+                <w:rFonts w:eastAsia="黑体" w:hint="eastAsia"/>
+                <w:spacing w:val="30"/>
+                <w:kern w:val="10"/>
+                <w:sz w:val="30"/>
+              </w:rPr>
+              <w:t>16061125</w:t>
+            </w:r>
+            <w:r>
+              <w:rPr>
+                <w:rFonts w:eastAsia="黑体"/>
+                <w:spacing w:val="30"/>
+                <w:kern w:val="10"/>
+                <w:sz w:val="30"/>
+              </w:rPr>
+              <w:t xml:space="preserve"> </w:t>
+            </w:r>
+            <w:r>
+              <w:rPr>
+                <w:rFonts w:eastAsia="黑体" w:hint="eastAsia"/>
+                <w:spacing w:val="30"/>
+                <w:kern w:val="10"/>
+                <w:sz w:val="30"/>
+              </w:rPr>
+              <w:t>周雨飞</w:t>
+            </w:r>
           </w:p>
         </w:tc>
       </w:tr>
@@ -623,8 +722,8 @@
     <w:p>
       <w:pPr>
         <w:spacing w:line="600" w:lineRule="exact"/>
-        <w:ind w:firstLine="650"/>
-        <w:rPr>
+        <w:rPr>
+          <w:rFonts w:hint="eastAsia"/>
           <w:b/>
           <w:bCs/>
           <w:spacing w:val="22"/>
@@ -637,6 +736,7 @@
       <w:pPr>
         <w:spacing w:line="600" w:lineRule="exact"/>
         <w:ind w:firstLine="650"/>
+        <w:jc w:val="center"/>
         <w:rPr>
           <w:b/>
           <w:bCs/>
@@ -645,89 +745,54 @@
           <w:sz w:val="28"/>
         </w:rPr>
       </w:pPr>
-    </w:p>
-    <w:p>
-      <w:pPr>
-        <w:spacing w:line="600" w:lineRule="exact"/>
-        <w:ind w:firstLine="650"/>
-        <w:jc w:val="center"/>
-        <w:rPr>
+      <w:r>
+        <w:rPr>
+          <w:rFonts w:eastAsia="黑体" w:hint="eastAsia"/>
+          <w:spacing w:val="22"/>
+          <w:kern w:val="10"/>
+          <w:sz w:val="30"/>
+        </w:rPr>
+        <w:t>2018</w:t>
+      </w:r>
+      <w:r>
+        <w:rPr>
+          <w:rFonts w:eastAsia="黑体" w:hint="eastAsia"/>
+          <w:spacing w:val="22"/>
+          <w:kern w:val="10"/>
+          <w:sz w:val="30"/>
+        </w:rPr>
+        <w:t>年</w:t>
+      </w:r>
+      <w:r>
+        <w:rPr>
+          <w:rFonts w:eastAsia="黑体" w:hint="eastAsia"/>
+          <w:spacing w:val="22"/>
+          <w:kern w:val="10"/>
+          <w:sz w:val="30"/>
+        </w:rPr>
+        <w:t>12</w:t>
+      </w:r>
+      <w:r>
+        <w:rPr>
+          <w:rFonts w:eastAsia="黑体" w:hint="eastAsia"/>
+          <w:spacing w:val="22"/>
+          <w:kern w:val="10"/>
+          <w:sz w:val="30"/>
+        </w:rPr>
+        <w:t>月</w:t>
+      </w:r>
+    </w:p>
+    <w:p>
+      <w:pPr>
+        <w:widowControl/>
+        <w:jc w:val="left"/>
+        <w:rPr>
+          <w:rFonts w:hint="eastAsia"/>
           <w:b/>
           <w:bCs/>
           <w:spacing w:val="22"/>
           <w:kern w:val="10"/>
           <w:sz w:val="28"/>
-        </w:rPr>
-      </w:pPr>
-      <w:r>
-        <w:rPr>
-          <w:rFonts w:eastAsia="黑体" w:hint="eastAsia"/>
-          <w:spacing w:val="22"/>
-          <w:kern w:val="10"/>
-          <w:sz w:val="30"/>
-        </w:rPr>
-        <w:t>2018</w:t>
-      </w:r>
-      <w:r>
-        <w:rPr>
-          <w:rFonts w:eastAsia="黑体" w:hint="eastAsia"/>
-          <w:spacing w:val="22"/>
-          <w:kern w:val="10"/>
-          <w:sz w:val="30"/>
-        </w:rPr>
-        <w:t>年</w:t>
-      </w:r>
-      <w:r>
-        <w:rPr>
-          <w:rFonts w:eastAsia="黑体" w:hint="eastAsia"/>
-          <w:spacing w:val="22"/>
-          <w:kern w:val="10"/>
-          <w:sz w:val="30"/>
-        </w:rPr>
-        <w:t>12</w:t>
-      </w:r>
-      <w:r>
-        <w:rPr>
-          <w:rFonts w:eastAsia="黑体" w:hint="eastAsia"/>
-          <w:spacing w:val="22"/>
-          <w:kern w:val="10"/>
-          <w:sz w:val="30"/>
-        </w:rPr>
-        <w:t>月</w:t>
-      </w:r>
-    </w:p>
-    <w:p>
-      <w:pPr>
-        <w:widowControl/>
-        <w:jc w:val="left"/>
-        <w:rPr>
-          <w:b/>
-          <w:bCs/>
-          <w:spacing w:val="22"/>
-          <w:kern w:val="10"/>
-          <w:sz w:val="28"/>
-        </w:rPr>
-      </w:pPr>
-      <w:r>
-        <w:rPr>
-          <w:b/>
-          <w:bCs/>
-          <w:spacing w:val="22"/>
-          <w:kern w:val="10"/>
-          <w:sz w:val="28"/>
-        </w:rPr>
-        <w:br w:type="page"/>
-      </w:r>
-    </w:p>
-    <w:p>
-      <w:pPr>
-        <w:spacing w:beforeLines="50" w:before="156" w:afterLines="50" w:after="156"/>
-        <w:jc w:val="center"/>
-        <w:rPr>
-          <w:rFonts w:ascii="Times New Roman" w:eastAsia="黑体" w:hAnsi="Times New Roman"/>
-          <w:b/>
-          <w:sz w:val="36"/>
-          <w:szCs w:val="36"/>
         </w:rPr>
         <w:sectPr>
           <w:footerReference w:type="default" r:id="rId10"/>
@@ -737,6 +802,8 @@
           <w:docGrid w:type="lines" w:linePitch="312"/>
         </w:sectPr>
       </w:pPr>
+      <w:bookmarkStart w:id="0" w:name="_GoBack"/>
+      <w:bookmarkEnd w:id="0"/>
     </w:p>
     <w:sdt>
       <w:sdtPr>
@@ -784,7 +851,7 @@
         </w:p>
         <w:p>
           <w:pPr>
-            <w:pStyle w:val="TOC2"/>
+            <w:pStyle w:val="2"/>
             <w:tabs>
               <w:tab w:val="right" w:leader="dot" w:pos="8296"/>
             </w:tabs>
@@ -894,7 +961,7 @@
         </w:p>
         <w:p>
           <w:pPr>
-            <w:pStyle w:val="TOC2"/>
+            <w:pStyle w:val="2"/>
             <w:tabs>
               <w:tab w:val="right" w:leader="dot" w:pos="8296"/>
             </w:tabs>
@@ -980,7 +1047,7 @@
         </w:p>
         <w:p>
           <w:pPr>
-            <w:pStyle w:val="TOC2"/>
+            <w:pStyle w:val="2"/>
             <w:tabs>
               <w:tab w:val="right" w:leader="dot" w:pos="8296"/>
             </w:tabs>
@@ -1066,7 +1133,7 @@
         </w:p>
         <w:p>
           <w:pPr>
-            <w:pStyle w:val="TOC3"/>
+            <w:pStyle w:val="3"/>
             <w:tabs>
               <w:tab w:val="right" w:leader="dot" w:pos="8296"/>
             </w:tabs>
@@ -1152,7 +1219,7 @@
         </w:p>
         <w:p>
           <w:pPr>
-            <w:pStyle w:val="TOC3"/>
+            <w:pStyle w:val="3"/>
             <w:tabs>
               <w:tab w:val="right" w:leader="dot" w:pos="8296"/>
             </w:tabs>
@@ -1238,7 +1305,7 @@
         </w:p>
         <w:p>
           <w:pPr>
-            <w:pStyle w:val="TOC3"/>
+            <w:pStyle w:val="3"/>
             <w:tabs>
               <w:tab w:val="right" w:leader="dot" w:pos="8296"/>
             </w:tabs>
@@ -1324,7 +1391,7 @@
         </w:p>
         <w:p>
           <w:pPr>
-            <w:pStyle w:val="TOC3"/>
+            <w:pStyle w:val="3"/>
             <w:tabs>
               <w:tab w:val="right" w:leader="dot" w:pos="8296"/>
             </w:tabs>
@@ -1410,7 +1477,7 @@
         </w:p>
         <w:p>
           <w:pPr>
-            <w:pStyle w:val="TOC3"/>
+            <w:pStyle w:val="3"/>
             <w:tabs>
               <w:tab w:val="right" w:leader="dot" w:pos="8296"/>
             </w:tabs>
@@ -1531,7 +1598,7 @@
         </w:p>
         <w:p>
           <w:pPr>
-            <w:pStyle w:val="TOC2"/>
+            <w:pStyle w:val="2"/>
             <w:tabs>
               <w:tab w:val="right" w:leader="dot" w:pos="8296"/>
             </w:tabs>
@@ -1617,7 +1684,7 @@
         </w:p>
         <w:p>
           <w:pPr>
-            <w:pStyle w:val="TOC3"/>
+            <w:pStyle w:val="3"/>
             <w:tabs>
               <w:tab w:val="right" w:leader="dot" w:pos="8296"/>
             </w:tabs>
@@ -1703,7 +1770,7 @@
         </w:p>
         <w:p>
           <w:pPr>
-            <w:pStyle w:val="TOC3"/>
+            <w:pStyle w:val="3"/>
             <w:tabs>
               <w:tab w:val="right" w:leader="dot" w:pos="8296"/>
             </w:tabs>
@@ -1789,7 +1856,7 @@
         </w:p>
         <w:p>
           <w:pPr>
-            <w:pStyle w:val="TOC2"/>
+            <w:pStyle w:val="2"/>
             <w:tabs>
               <w:tab w:val="right" w:leader="dot" w:pos="8296"/>
             </w:tabs>
@@ -1875,7 +1942,7 @@
         </w:p>
         <w:p>
           <w:pPr>
-            <w:pStyle w:val="TOC3"/>
+            <w:pStyle w:val="3"/>
             <w:tabs>
               <w:tab w:val="right" w:leader="dot" w:pos="8296"/>
             </w:tabs>
@@ -1961,7 +2028,7 @@
         </w:p>
         <w:p>
           <w:pPr>
-            <w:pStyle w:val="TOC3"/>
+            <w:pStyle w:val="3"/>
             <w:tabs>
               <w:tab w:val="right" w:leader="dot" w:pos="8296"/>
             </w:tabs>
@@ -2047,7 +2114,7 @@
         </w:p>
         <w:p>
           <w:pPr>
-            <w:pStyle w:val="TOC2"/>
+            <w:pStyle w:val="2"/>
             <w:tabs>
               <w:tab w:val="right" w:leader="dot" w:pos="8296"/>
             </w:tabs>
@@ -2210,7 +2277,7 @@
           <w:szCs w:val="30"/>
         </w:rPr>
       </w:pPr>
-      <w:bookmarkStart w:id="0" w:name="_Toc533549762"/>
+      <w:bookmarkStart w:id="1" w:name="_Toc533549762"/>
       <w:r>
         <w:rPr>
           <w:rFonts w:hint="eastAsia"/>
@@ -2235,7 +2302,7 @@
         </w:rPr>
         <w:t>绪言</w:t>
       </w:r>
-      <w:bookmarkEnd w:id="0"/>
+      <w:bookmarkEnd w:id="1"/>
     </w:p>
     <w:p>
       <w:pPr>
@@ -2365,7 +2432,7 @@
         </w:rPr>
         <w:t>虽然社会力模型具有众多优点，但仍存在一些局限性，尤其在仿真人群恐慌、行人密度过大或过小等情况时经常产生一些不合实际的现象。例如，原始社会力模型中，行人的弹性系数取得非常大，这意味着</w:t>
       </w:r>
-      <w:bookmarkStart w:id="1" w:name="_Hlk533541480"/>
+      <w:bookmarkStart w:id="2" w:name="_Hlk533541480"/>
       <w:r>
         <w:rPr>
           <w:rFonts w:hint="eastAsia"/>
@@ -2397,7 +2464,7 @@
         <w:t>的压力。这么大的力，即使不考虑人的承受能力，也会使人产生巨大的加速度以及随后产生的速度跳变、位置跳变等一系列不符合实际的现象。</w:t>
       </w:r>
     </w:p>
-    <w:bookmarkEnd w:id="1"/>
+    <w:bookmarkEnd w:id="2"/>
     <w:p>
       <w:pPr>
         <w:pStyle w:val="ac"/>
@@ -2424,7 +2491,7 @@
           <w:szCs w:val="30"/>
         </w:rPr>
       </w:pPr>
-      <w:bookmarkStart w:id="2" w:name="_Toc533549763"/>
+      <w:bookmarkStart w:id="3" w:name="_Toc533549763"/>
       <w:r>
         <w:rPr>
           <w:rFonts w:hint="eastAsia"/>
@@ -2448,7 +2515,7 @@
         </w:rPr>
         <w:t>目的</w:t>
       </w:r>
-      <w:bookmarkEnd w:id="2"/>
+      <w:bookmarkEnd w:id="3"/>
     </w:p>
     <w:p>
       <w:pPr>
@@ -2504,7 +2571,7 @@
           <w:szCs w:val="30"/>
         </w:rPr>
       </w:pPr>
-      <w:bookmarkStart w:id="3" w:name="_Toc533549764"/>
+      <w:bookmarkStart w:id="4" w:name="_Toc533549764"/>
       <w:r>
         <w:rPr>
           <w:rFonts w:hint="eastAsia"/>
@@ -2521,7 +2588,7 @@
         </w:rPr>
         <w:t>数学模型</w:t>
       </w:r>
-      <w:bookmarkEnd w:id="3"/>
+      <w:bookmarkEnd w:id="4"/>
     </w:p>
     <w:p>
       <w:pPr>
@@ -2532,7 +2599,7 @@
           <w:sz w:val="28"/>
         </w:rPr>
       </w:pPr>
-      <w:bookmarkStart w:id="4" w:name="_Toc533549765"/>
+      <w:bookmarkStart w:id="5" w:name="_Toc533549765"/>
       <w:r>
         <w:rPr>
           <w:rFonts w:hint="eastAsia"/>
@@ -2547,7 +2614,7 @@
         </w:rPr>
         <w:t>社会力模型</w:t>
       </w:r>
-      <w:bookmarkEnd w:id="4"/>
+      <w:bookmarkEnd w:id="5"/>
     </w:p>
     <w:p>
       <w:pPr>
@@ -3025,7 +3092,7 @@
           <w:sz w:val="28"/>
         </w:rPr>
       </w:pPr>
-      <w:bookmarkStart w:id="5" w:name="_Toc533549766"/>
+      <w:bookmarkStart w:id="6" w:name="_Toc533549766"/>
       <w:r>
         <w:rPr>
           <w:sz w:val="28"/>
@@ -3046,7 +3113,7 @@
         </w:rPr>
         <w:t>自驱动力</w:t>
       </w:r>
-      <w:bookmarkEnd w:id="5"/>
+      <w:bookmarkEnd w:id="6"/>
     </w:p>
     <w:p>
       <w:pPr>
@@ -3560,7 +3627,7 @@
           <w:sz w:val="28"/>
         </w:rPr>
       </w:pPr>
-      <w:bookmarkStart w:id="6" w:name="_Toc533549767"/>
+      <w:bookmarkStart w:id="7" w:name="_Toc533549767"/>
       <w:r>
         <w:rPr>
           <w:rFonts w:hint="eastAsia"/>
@@ -3575,7 +3642,7 @@
         </w:rPr>
         <w:t>行人之间相互作用力</w:t>
       </w:r>
-      <w:bookmarkEnd w:id="6"/>
+      <w:bookmarkEnd w:id="7"/>
     </w:p>
     <w:p>
       <w:pPr>
@@ -6047,7 +6114,7 @@
           <w:sz w:val="28"/>
         </w:rPr>
       </w:pPr>
-      <w:bookmarkStart w:id="7" w:name="_Toc533549768"/>
+      <w:bookmarkStart w:id="8" w:name="_Toc533549768"/>
       <w:r>
         <w:rPr>
           <w:rFonts w:hint="eastAsia"/>
@@ -6062,7 +6129,7 @@
         </w:rPr>
         <w:t>行人与障碍物之间的作用力</w:t>
       </w:r>
-      <w:bookmarkEnd w:id="7"/>
+      <w:bookmarkEnd w:id="8"/>
     </w:p>
     <w:p>
       <w:pPr>
@@ -6817,7 +6884,7 @@
           <w:sz w:val="28"/>
         </w:rPr>
       </w:pPr>
-      <w:bookmarkStart w:id="8" w:name="_Toc533549769"/>
+      <w:bookmarkStart w:id="9" w:name="_Toc533549769"/>
       <w:r>
         <w:rPr>
           <w:rFonts w:hint="eastAsia"/>
@@ -6868,7 +6935,7 @@
         </w:rPr>
         <w:t>算法</w:t>
       </w:r>
-      <w:bookmarkEnd w:id="8"/>
+      <w:bookmarkEnd w:id="9"/>
     </w:p>
     <w:p>
       <w:pPr>
@@ -8146,7 +8213,7 @@
           <w:szCs w:val="30"/>
         </w:rPr>
       </w:pPr>
-      <w:bookmarkStart w:id="9" w:name="_Toc533549770"/>
+      <w:bookmarkStart w:id="10" w:name="_Toc533549770"/>
       <w:r>
         <w:rPr>
           <w:rFonts w:hint="eastAsia"/>
@@ -8193,7 +8260,7 @@
         </w:rPr>
         <w:t>过程</w:t>
       </w:r>
-      <w:bookmarkEnd w:id="9"/>
+      <w:bookmarkEnd w:id="10"/>
     </w:p>
     <w:p>
       <w:pPr>
@@ -8204,7 +8271,7 @@
           <w:sz w:val="28"/>
         </w:rPr>
       </w:pPr>
-      <w:bookmarkStart w:id="10" w:name="_Toc533549771"/>
+      <w:bookmarkStart w:id="11" w:name="_Toc533549771"/>
       <w:r>
         <w:rPr>
           <w:rFonts w:hint="eastAsia"/>
@@ -8219,7 +8286,7 @@
         </w:rPr>
         <w:t>编程实现</w:t>
       </w:r>
-      <w:bookmarkEnd w:id="10"/>
+      <w:bookmarkEnd w:id="11"/>
     </w:p>
     <w:p>
       <w:pPr>
@@ -13929,7 +13996,7 @@
           <w:sz w:val="28"/>
         </w:rPr>
       </w:pPr>
-      <w:bookmarkStart w:id="11" w:name="_Toc533549772"/>
+      <w:bookmarkStart w:id="12" w:name="_Toc533549772"/>
       <w:r>
         <w:rPr>
           <w:rFonts w:hint="eastAsia"/>
@@ -13944,7 +14011,7 @@
         </w:rPr>
         <w:t>调试过程</w:t>
       </w:r>
-      <w:bookmarkEnd w:id="11"/>
+      <w:bookmarkEnd w:id="12"/>
     </w:p>
     <w:p>
       <w:pPr>
@@ -14480,8 +14547,6 @@
           </wp:inline>
         </w:drawing>
       </w:r>
-      <w:bookmarkStart w:id="12" w:name="_GoBack"/>
-      <w:bookmarkEnd w:id="12"/>
     </w:p>
     <w:p>
       <w:pPr>
@@ -18647,7 +18712,7 @@
       <w:szCs w:val="32"/>
     </w:rPr>
   </w:style>
-  <w:style w:type="paragraph" w:styleId="TOC2">
+  <w:style w:type="paragraph" w:styleId="2">
     <w:name w:val="toc 2"/>
     <w:basedOn w:val="a"/>
     <w:next w:val="a"/>
@@ -18659,7 +18724,7 @@
       <w:ind w:leftChars="200" w:left="420"/>
     </w:pPr>
   </w:style>
-  <w:style w:type="paragraph" w:styleId="TOC3">
+  <w:style w:type="paragraph" w:styleId="3">
     <w:name w:val="toc 3"/>
     <w:basedOn w:val="a"/>
     <w:next w:val="a"/>
@@ -18951,7 +19016,7 @@
 </file>
 
 <file path=customXml/itemProps1.xml><?xml version="1.0" encoding="utf-8"?>
-<ds:datastoreItem xmlns:ds="http://schemas.openxmlformats.org/officeDocument/2006/customXml" ds:itemID="{7D7CC6E6-F6DB-4E0F-94F1-0C01CF2ED6CD}">
+<ds:datastoreItem xmlns:ds="http://schemas.openxmlformats.org/officeDocument/2006/customXml" ds:itemID="{FF387710-B439-4E89-9BCB-F444EFC44BB0}">
   <ds:schemaRefs>
     <ds:schemaRef ds:uri="http://schemas.openxmlformats.org/officeDocument/2006/bibliography"/>
   </ds:schemaRefs>

</xml_diff>